<commit_message>
PDP SQL Analysis Report updated
</commit_message>
<xml_diff>
--- a/PDP Database SQL Analysis_CPD Projects_01/Information Sheet_PDP Database SQL Analysis_CPD Project.docx
+++ b/PDP Database SQL Analysis_CPD Projects_01/Information Sheet_PDP Database SQL Analysis_CPD Project.docx
@@ -1,16 +1,16 @@
 
 <file path=word/document.xml><?xml version="1.0" encoding="utf-8"?>
-<w:document xmlns:wpc="http://schemas.microsoft.com/office/word/2010/wordprocessingCanvas" xmlns:cx="http://schemas.microsoft.com/office/drawing/2014/chartex" xmlns:cx1="http://schemas.microsoft.com/office/drawing/2015/9/8/chartex" xmlns:cx2="http://schemas.microsoft.com/office/drawing/2015/10/21/chartex" xmlns:cx3="http://schemas.microsoft.com/office/drawing/2016/5/9/chartex" xmlns:cx4="http://schemas.microsoft.com/office/drawing/2016/5/10/chartex" xmlns:cx5="http://schemas.microsoft.com/office/drawing/2016/5/11/chartex" xmlns:cx6="http://schemas.microsoft.com/office/drawing/2016/5/12/chartex" xmlns:cx7="http://schemas.microsoft.com/office/drawing/2016/5/13/chartex" xmlns:cx8="http://schemas.microsoft.com/office/drawing/2016/5/14/chartex" xmlns:mc="http://schemas.openxmlformats.org/markup-compatibility/2006" xmlns:aink="http://schemas.microsoft.com/office/drawing/2016/ink" xmlns:am3d="http://schemas.microsoft.com/office/drawing/2017/model3d" xmlns:o="urn:schemas-microsoft-com:office:office" xmlns:oel="http://schemas.microsoft.com/office/2019/extlst" xmlns:r="http://schemas.openxmlformats.org/officeDocument/2006/relationships" xmlns:m="http://schemas.openxmlformats.org/officeDocument/2006/math" xmlns:v="urn:schemas-microsoft-com:vml" xmlns:wp14="http://schemas.microsoft.com/office/word/2010/wordprocessingDrawing" xmlns:wp="http://schemas.openxmlformats.org/drawingml/2006/wordprocessingDrawing" xmlns:w10="urn:schemas-microsoft-com:office:word" xmlns:w="http://schemas.openxmlformats.org/wordprocessingml/2006/main" xmlns:w14="http://schemas.microsoft.com/office/word/2010/wordml" xmlns:w15="http://schemas.microsoft.com/office/word/2012/wordml" xmlns:w16cex="http://schemas.microsoft.com/office/word/2018/wordml/cex" xmlns:w16cid="http://schemas.microsoft.com/office/word/2016/wordml/cid" xmlns:w16="http://schemas.microsoft.com/office/word/2018/wordml" xmlns:w16sdtdh="http://schemas.microsoft.com/office/word/2020/wordml/sdtdatahash" xmlns:w16se="http://schemas.microsoft.com/office/word/2015/wordml/symex" xmlns:wpg="http://schemas.microsoft.com/office/word/2010/wordprocessingGroup" xmlns:wpi="http://schemas.microsoft.com/office/word/2010/wordprocessingInk" xmlns:wne="http://schemas.microsoft.com/office/word/2006/wordml" xmlns:wps="http://schemas.microsoft.com/office/word/2010/wordprocessingShape" mc:Ignorable="w14 w15 w16se w16cid w16 w16cex w16sdtdh wp14">
+<w:document xmlns:wpc="http://schemas.microsoft.com/office/word/2010/wordprocessingCanvas" xmlns:cx="http://schemas.microsoft.com/office/drawing/2014/chartex" xmlns:cx1="http://schemas.microsoft.com/office/drawing/2015/9/8/chartex" xmlns:cx2="http://schemas.microsoft.com/office/drawing/2015/10/21/chartex" xmlns:cx3="http://schemas.microsoft.com/office/drawing/2016/5/9/chartex" xmlns:cx4="http://schemas.microsoft.com/office/drawing/2016/5/10/chartex" xmlns:cx5="http://schemas.microsoft.com/office/drawing/2016/5/11/chartex" xmlns:cx6="http://schemas.microsoft.com/office/drawing/2016/5/12/chartex" xmlns:cx7="http://schemas.microsoft.com/office/drawing/2016/5/13/chartex" xmlns:cx8="http://schemas.microsoft.com/office/drawing/2016/5/14/chartex" xmlns:mc="http://schemas.openxmlformats.org/markup-compatibility/2006" xmlns:aink="http://schemas.microsoft.com/office/drawing/2016/ink" xmlns:am3d="http://schemas.microsoft.com/office/drawing/2017/model3d" xmlns:o="urn:schemas-microsoft-com:office:office" xmlns:oel="http://schemas.microsoft.com/office/2019/extlst" xmlns:r="http://schemas.openxmlformats.org/officeDocument/2006/relationships" xmlns:m="http://schemas.openxmlformats.org/officeDocument/2006/math" xmlns:v="urn:schemas-microsoft-com:vml" xmlns:wp14="http://schemas.microsoft.com/office/word/2010/wordprocessingDrawing" xmlns:wp="http://schemas.openxmlformats.org/drawingml/2006/wordprocessingDrawing" xmlns:w10="urn:schemas-microsoft-com:office:word" xmlns:w="http://schemas.openxmlformats.org/wordprocessingml/2006/main" xmlns:w14="http://schemas.microsoft.com/office/word/2010/wordml" xmlns:w15="http://schemas.microsoft.com/office/word/2012/wordml" xmlns:w16cex="http://schemas.microsoft.com/office/word/2018/wordml/cex" xmlns:w16cid="http://schemas.microsoft.com/office/word/2016/wordml/cid" xmlns:w16="http://schemas.microsoft.com/office/word/2018/wordml" xmlns:w16du="http://schemas.microsoft.com/office/word/2023/wordml/word16du" xmlns:w16sdtdh="http://schemas.microsoft.com/office/word/2020/wordml/sdtdatahash" xmlns:w16se="http://schemas.microsoft.com/office/word/2015/wordml/symex" xmlns:wpg="http://schemas.microsoft.com/office/word/2010/wordprocessingGroup" xmlns:wpi="http://schemas.microsoft.com/office/word/2010/wordprocessingInk" xmlns:wne="http://schemas.microsoft.com/office/word/2006/wordml" xmlns:wps="http://schemas.microsoft.com/office/word/2010/wordprocessingShape" mc:Ignorable="w14 w15 w16se w16cid w16 w16cex w16sdtdh w16du wp14">
   <w:body>
     <w:p>
       <w:pPr>
+        <w:spacing w:line="240" w:lineRule="auto"/>
         <w:rPr>
           <w:rFonts w:ascii="Nunito" w:hAnsi="Nunito"/>
           <w:b/>
           <w:bCs/>
           <w:sz w:val="28"/>
           <w:szCs w:val="28"/>
-          <w:lang w:val="en-US"/>
         </w:rPr>
       </w:pPr>
       <w:r>
@@ -20,7 +20,6 @@
           <w:bCs/>
           <w:sz w:val="28"/>
           <w:szCs w:val="28"/>
-          <w:lang w:val="en-US"/>
         </w:rPr>
         <w:t xml:space="preserve">Project Title: </w:t>
       </w:r>
@@ -37,7 +36,6 @@
           <w:rFonts w:ascii="Nunito" w:hAnsi="Nunito"/>
           <w:sz w:val="28"/>
           <w:szCs w:val="28"/>
-          <w:lang w:val="en-US"/>
         </w:rPr>
         <w:t xml:space="preserve"> Database SQL Analysis</w:t>
       </w:r>
@@ -46,13 +44,13 @@
           <w:rFonts w:ascii="Nunito" w:hAnsi="Nunito"/>
           <w:sz w:val="28"/>
           <w:szCs w:val="28"/>
-          <w:lang w:val="en-US"/>
         </w:rPr>
         <w:t xml:space="preserve"> </w:t>
       </w:r>
     </w:p>
     <w:p>
       <w:pPr>
+        <w:spacing w:line="240" w:lineRule="auto"/>
         <w:jc w:val="both"/>
         <w:rPr>
           <w:rFonts w:ascii="Nunito" w:hAnsi="Nunito"/>
@@ -67,7 +65,6 @@
           <w:bCs/>
           <w:sz w:val="28"/>
           <w:szCs w:val="28"/>
-          <w:lang w:val="en-US"/>
         </w:rPr>
         <w:t xml:space="preserve">Summary: </w:t>
       </w:r>
@@ -78,7 +75,6 @@
           <w:bCs/>
           <w:sz w:val="28"/>
           <w:szCs w:val="28"/>
-          <w:lang w:val="en-US"/>
         </w:rPr>
         <w:t xml:space="preserve"> </w:t>
       </w:r>
@@ -93,29 +89,12 @@
     </w:p>
     <w:p>
       <w:pPr>
+        <w:spacing w:line="240" w:lineRule="auto"/>
         <w:jc w:val="both"/>
         <w:rPr>
           <w:rFonts w:ascii="Nunito" w:hAnsi="Nunito"/>
           <w:sz w:val="28"/>
           <w:szCs w:val="28"/>
-        </w:rPr>
-      </w:pPr>
-      <w:r>
-        <w:rPr>
-          <w:rFonts w:ascii="Nunito" w:hAnsi="Nunito"/>
-          <w:sz w:val="28"/>
-          <w:szCs w:val="28"/>
-        </w:rPr>
-        <w:t>Problem Question: Are pesticide residues posing any risk for agricultural commodity consumption.</w:t>
-      </w:r>
-    </w:p>
-    <w:p>
-      <w:pPr>
-        <w:rPr>
-          <w:rFonts w:ascii="Nunito" w:hAnsi="Nunito"/>
-          <w:sz w:val="28"/>
-          <w:szCs w:val="28"/>
-          <w:lang w:val="en-US"/>
         </w:rPr>
       </w:pPr>
       <w:r>
@@ -125,74 +104,91 @@
           <w:bCs/>
           <w:sz w:val="28"/>
           <w:szCs w:val="28"/>
-          <w:lang w:val="en-US"/>
-        </w:rPr>
-        <w:t>Dataset Title</w:t>
-      </w:r>
-      <w:r>
-        <w:rPr>
-          <w:rFonts w:ascii="Nunito" w:hAnsi="Nunito"/>
-          <w:sz w:val="28"/>
-          <w:szCs w:val="28"/>
-          <w:lang w:val="en-US"/>
-        </w:rPr>
-        <w:t>:</w:t>
-      </w:r>
-      <w:r>
-        <w:rPr>
-          <w:rFonts w:ascii="Nunito" w:hAnsi="Nunito"/>
-          <w:sz w:val="28"/>
-          <w:szCs w:val="28"/>
-          <w:lang w:val="en-US"/>
-        </w:rPr>
-        <w:t xml:space="preserve"> </w:t>
-      </w:r>
-      <w:r>
-        <w:rPr>
-          <w:rFonts w:ascii="Nunito" w:hAnsi="Nunito"/>
-          <w:sz w:val="28"/>
-          <w:szCs w:val="28"/>
-          <w:lang w:val="en-US"/>
-        </w:rPr>
-        <w:t xml:space="preserve"> Pesticide Data Program 2021-USDA</w:t>
-      </w:r>
-    </w:p>
-    <w:p>
-      <w:pPr>
-        <w:jc w:val="both"/>
-        <w:rPr>
-          <w:rFonts w:ascii="Nunito" w:hAnsi="Nunito"/>
-          <w:sz w:val="28"/>
-          <w:szCs w:val="28"/>
-        </w:rPr>
-      </w:pPr>
-      <w:r>
-        <w:rPr>
-          <w:rFonts w:ascii="Nunito" w:hAnsi="Nunito"/>
-          <w:sz w:val="28"/>
-          <w:szCs w:val="28"/>
-        </w:rPr>
-        <w:t>See link below for the dataset</w:t>
-      </w:r>
-      <w:r>
-        <w:rPr>
-          <w:rFonts w:ascii="Nunito" w:hAnsi="Nunito"/>
-          <w:sz w:val="28"/>
-          <w:szCs w:val="28"/>
-        </w:rPr>
-        <w:t>.</w:t>
-      </w:r>
-    </w:p>
-    <w:p>
-      <w:pPr>
-        <w:jc w:val="both"/>
+        </w:rPr>
+        <w:t>Problem Question:</w:t>
+      </w:r>
+      <w:r>
+        <w:rPr>
+          <w:rFonts w:ascii="Nunito" w:hAnsi="Nunito"/>
+          <w:sz w:val="28"/>
+          <w:szCs w:val="28"/>
+        </w:rPr>
+        <w:t xml:space="preserve"> Are pesticide residues posing any risk for agricultural commodity consumption</w:t>
+      </w:r>
+      <w:r>
+        <w:rPr>
+          <w:rFonts w:ascii="Nunito" w:hAnsi="Nunito"/>
+          <w:sz w:val="28"/>
+          <w:szCs w:val="28"/>
+        </w:rPr>
+        <w:t>?</w:t>
+      </w:r>
+    </w:p>
+    <w:p>
+      <w:pPr>
+        <w:spacing w:line="240" w:lineRule="auto"/>
+        <w:rPr>
+          <w:rFonts w:ascii="Nunito" w:hAnsi="Nunito"/>
+          <w:sz w:val="28"/>
+          <w:szCs w:val="28"/>
+        </w:rPr>
+      </w:pPr>
+      <w:r>
         <w:rPr>
           <w:rFonts w:ascii="Nunito" w:hAnsi="Nunito"/>
           <w:b/>
           <w:bCs/>
           <w:sz w:val="28"/>
           <w:szCs w:val="28"/>
-          <w:lang w:val="en-US"/>
+        </w:rPr>
+        <w:t>Dataset Title</w:t>
+      </w:r>
+      <w:r>
+        <w:rPr>
+          <w:rFonts w:ascii="Nunito" w:hAnsi="Nunito"/>
+          <w:sz w:val="28"/>
+          <w:szCs w:val="28"/>
+        </w:rPr>
+        <w:t>:  Pesticide Data Program 2021-USDA</w:t>
+      </w:r>
+    </w:p>
+    <w:p>
+      <w:pPr>
+        <w:spacing w:line="240" w:lineRule="auto"/>
+        <w:jc w:val="both"/>
+        <w:rPr>
+          <w:rFonts w:ascii="Nunito" w:hAnsi="Nunito"/>
+          <w:sz w:val="28"/>
+          <w:szCs w:val="28"/>
+        </w:rPr>
+      </w:pPr>
+      <w:r>
+        <w:rPr>
+          <w:rFonts w:ascii="Nunito" w:hAnsi="Nunito"/>
+          <w:sz w:val="28"/>
+          <w:szCs w:val="28"/>
+        </w:rPr>
+        <w:t>See link below for the dataset</w:t>
+      </w:r>
+      <w:r>
+        <w:rPr>
+          <w:rFonts w:ascii="Nunito" w:hAnsi="Nunito"/>
+          <w:sz w:val="28"/>
+          <w:szCs w:val="28"/>
+        </w:rPr>
+        <w:t>.</w:t>
+      </w:r>
+    </w:p>
+    <w:p>
+      <w:pPr>
+        <w:spacing w:line="240" w:lineRule="auto"/>
+        <w:jc w:val="both"/>
+        <w:rPr>
+          <w:rFonts w:ascii="Nunito" w:hAnsi="Nunito"/>
+          <w:b/>
+          <w:bCs/>
+          <w:sz w:val="28"/>
+          <w:szCs w:val="28"/>
         </w:rPr>
       </w:pPr>
       <w:hyperlink r:id="rId7" w:history="1">
@@ -204,7 +200,6 @@
             <w:bCs/>
             <w:sz w:val="28"/>
             <w:szCs w:val="28"/>
-            <w:lang w:val="en-US"/>
           </w:rPr>
           <w:t>https://www.ams.usda.gov/datasets/pdp</w:t>
         </w:r>
@@ -212,11 +207,11 @@
     </w:p>
     <w:p>
       <w:pPr>
-        <w:rPr>
-          <w:rFonts w:ascii="Nunito" w:hAnsi="Nunito"/>
-          <w:sz w:val="28"/>
-          <w:szCs w:val="28"/>
-          <w:lang w:val="en-US"/>
+        <w:spacing w:line="240" w:lineRule="auto"/>
+        <w:rPr>
+          <w:rFonts w:ascii="Nunito" w:hAnsi="Nunito"/>
+          <w:sz w:val="28"/>
+          <w:szCs w:val="28"/>
         </w:rPr>
       </w:pPr>
       <w:r>
@@ -226,7 +221,6 @@
           <w:bCs/>
           <w:sz w:val="28"/>
           <w:szCs w:val="28"/>
-          <w:lang w:val="en-US"/>
         </w:rPr>
         <w:t>Tech Stack:</w:t>
       </w:r>
@@ -235,18 +229,25 @@
           <w:rFonts w:ascii="Nunito" w:hAnsi="Nunito"/>
           <w:sz w:val="28"/>
           <w:szCs w:val="28"/>
-          <w:lang w:val="en-US"/>
         </w:rPr>
         <w:t xml:space="preserve"> SQL, Pandas</w:t>
       </w:r>
-    </w:p>
-    <w:p>
-      <w:pPr>
-        <w:rPr>
-          <w:rFonts w:ascii="Nunito" w:hAnsi="Nunito"/>
-          <w:sz w:val="28"/>
-          <w:szCs w:val="28"/>
-          <w:lang w:val="en-US"/>
+      <w:r>
+        <w:rPr>
+          <w:rFonts w:ascii="Nunito" w:hAnsi="Nunito"/>
+          <w:sz w:val="28"/>
+          <w:szCs w:val="28"/>
+        </w:rPr>
+        <w:t>, Power BI</w:t>
+      </w:r>
+    </w:p>
+    <w:p>
+      <w:pPr>
+        <w:spacing w:line="240" w:lineRule="auto"/>
+        <w:rPr>
+          <w:rFonts w:ascii="Nunito" w:hAnsi="Nunito"/>
+          <w:sz w:val="28"/>
+          <w:szCs w:val="28"/>
         </w:rPr>
       </w:pPr>
       <w:r>
@@ -256,7 +257,6 @@
           <w:bCs/>
           <w:sz w:val="28"/>
           <w:szCs w:val="28"/>
-          <w:lang w:val="en-US"/>
         </w:rPr>
         <w:t>Tool</w:t>
       </w:r>
@@ -267,7 +267,6 @@
           <w:bCs/>
           <w:sz w:val="28"/>
           <w:szCs w:val="28"/>
-          <w:lang w:val="en-US"/>
         </w:rPr>
         <w:t>s</w:t>
       </w:r>
@@ -278,7 +277,6 @@
           <w:bCs/>
           <w:sz w:val="28"/>
           <w:szCs w:val="28"/>
-          <w:lang w:val="en-US"/>
         </w:rPr>
         <w:t>:</w:t>
       </w:r>
@@ -287,25 +285,14 @@
           <w:rFonts w:ascii="Nunito" w:hAnsi="Nunito"/>
           <w:sz w:val="28"/>
           <w:szCs w:val="28"/>
-          <w:lang w:val="en-US"/>
-        </w:rPr>
-        <w:t xml:space="preserve"> </w:t>
-      </w:r>
-      <w:r>
-        <w:rPr>
-          <w:rFonts w:ascii="Nunito" w:hAnsi="Nunito"/>
-          <w:sz w:val="28"/>
-          <w:szCs w:val="28"/>
-          <w:lang w:val="en-US"/>
-        </w:rPr>
-        <w:t>MyS</w:t>
-      </w:r>
-      <w:r>
-        <w:rPr>
-          <w:rFonts w:ascii="Nunito" w:hAnsi="Nunito"/>
-          <w:sz w:val="28"/>
-          <w:szCs w:val="28"/>
-          <w:lang w:val="en-US"/>
+        </w:rPr>
+        <w:t xml:space="preserve"> MyS</w:t>
+      </w:r>
+      <w:r>
+        <w:rPr>
+          <w:rFonts w:ascii="Nunito" w:hAnsi="Nunito"/>
+          <w:sz w:val="28"/>
+          <w:szCs w:val="28"/>
         </w:rPr>
         <w:t xml:space="preserve">QL Workbench, </w:t>
       </w:r>
@@ -315,7 +302,6 @@
           <w:rFonts w:ascii="Nunito" w:hAnsi="Nunito"/>
           <w:sz w:val="28"/>
           <w:szCs w:val="28"/>
-          <w:lang w:val="en-US"/>
         </w:rPr>
         <w:t>Jupyter</w:t>
       </w:r>
@@ -325,7 +311,6 @@
           <w:rFonts w:ascii="Nunito" w:hAnsi="Nunito"/>
           <w:sz w:val="28"/>
           <w:szCs w:val="28"/>
-          <w:lang w:val="en-US"/>
         </w:rPr>
         <w:t xml:space="preserve"> Notebook</w:t>
       </w:r>
@@ -334,20 +319,19 @@
           <w:rFonts w:ascii="Nunito" w:hAnsi="Nunito"/>
           <w:sz w:val="28"/>
           <w:szCs w:val="28"/>
-          <w:lang w:val="en-US"/>
         </w:rPr>
         <w:t>, MS Visio</w:t>
       </w:r>
     </w:p>
     <w:p>
       <w:pPr>
+        <w:spacing w:line="240" w:lineRule="auto"/>
         <w:rPr>
           <w:rFonts w:ascii="Nunito" w:hAnsi="Nunito"/>
           <w:b/>
           <w:bCs/>
           <w:sz w:val="28"/>
           <w:szCs w:val="28"/>
-          <w:lang w:val="en-US"/>
         </w:rPr>
       </w:pPr>
       <w:r>
@@ -357,7 +341,6 @@
           <w:bCs/>
           <w:sz w:val="28"/>
           <w:szCs w:val="28"/>
-          <w:lang w:val="en-US"/>
         </w:rPr>
         <w:t>Objective(s):</w:t>
       </w:r>
@@ -369,19 +352,18 @@
           <w:ilvl w:val="0"/>
           <w:numId w:val="1"/>
         </w:numPr>
-        <w:rPr>
-          <w:rFonts w:ascii="Nunito" w:hAnsi="Nunito"/>
-          <w:sz w:val="28"/>
-          <w:szCs w:val="28"/>
-          <w:lang w:val="en-US"/>
-        </w:rPr>
-      </w:pPr>
-      <w:r>
-        <w:rPr>
-          <w:rFonts w:ascii="Nunito" w:hAnsi="Nunito"/>
-          <w:sz w:val="28"/>
-          <w:szCs w:val="28"/>
-          <w:lang w:val="en-US"/>
+        <w:spacing w:line="240" w:lineRule="auto"/>
+        <w:rPr>
+          <w:rFonts w:ascii="Nunito" w:hAnsi="Nunito"/>
+          <w:sz w:val="28"/>
+          <w:szCs w:val="28"/>
+        </w:rPr>
+      </w:pPr>
+      <w:r>
+        <w:rPr>
+          <w:rFonts w:ascii="Nunito" w:hAnsi="Nunito"/>
+          <w:sz w:val="28"/>
+          <w:szCs w:val="28"/>
         </w:rPr>
         <w:t xml:space="preserve">Explore the dataset using </w:t>
       </w:r>
@@ -390,7 +372,6 @@
           <w:rFonts w:ascii="Nunito" w:hAnsi="Nunito"/>
           <w:sz w:val="28"/>
           <w:szCs w:val="28"/>
-          <w:lang w:val="en-US"/>
         </w:rPr>
         <w:t>Pandas and SQL</w:t>
       </w:r>
@@ -402,19 +383,18 @@
           <w:ilvl w:val="0"/>
           <w:numId w:val="1"/>
         </w:numPr>
-        <w:rPr>
-          <w:rFonts w:ascii="Nunito" w:hAnsi="Nunito"/>
-          <w:sz w:val="28"/>
-          <w:szCs w:val="28"/>
-          <w:lang w:val="en-US"/>
-        </w:rPr>
-      </w:pPr>
-      <w:r>
-        <w:rPr>
-          <w:rFonts w:ascii="Nunito" w:hAnsi="Nunito"/>
-          <w:sz w:val="28"/>
-          <w:szCs w:val="28"/>
-          <w:lang w:val="en-US"/>
+        <w:spacing w:line="240" w:lineRule="auto"/>
+        <w:rPr>
+          <w:rFonts w:ascii="Nunito" w:hAnsi="Nunito"/>
+          <w:sz w:val="28"/>
+          <w:szCs w:val="28"/>
+        </w:rPr>
+      </w:pPr>
+      <w:r>
+        <w:rPr>
+          <w:rFonts w:ascii="Nunito" w:hAnsi="Nunito"/>
+          <w:sz w:val="28"/>
+          <w:szCs w:val="28"/>
         </w:rPr>
         <w:t xml:space="preserve">Explore cleaning the dataset using </w:t>
       </w:r>
@@ -423,7 +403,6 @@
           <w:rFonts w:ascii="Nunito" w:hAnsi="Nunito"/>
           <w:sz w:val="28"/>
           <w:szCs w:val="28"/>
-          <w:lang w:val="en-US"/>
         </w:rPr>
         <w:t>Pandas.</w:t>
       </w:r>
@@ -435,48 +414,26 @@
           <w:ilvl w:val="0"/>
           <w:numId w:val="1"/>
         </w:numPr>
-        <w:rPr>
-          <w:rFonts w:ascii="Nunito" w:hAnsi="Nunito"/>
-          <w:sz w:val="28"/>
-          <w:szCs w:val="28"/>
-          <w:lang w:val="en-US"/>
-        </w:rPr>
-      </w:pPr>
-      <w:r>
-        <w:rPr>
-          <w:rFonts w:ascii="Nunito" w:hAnsi="Nunito"/>
-          <w:sz w:val="28"/>
-          <w:szCs w:val="28"/>
-          <w:lang w:val="en-US"/>
-        </w:rPr>
-        <w:t xml:space="preserve">Create queries below to </w:t>
-      </w:r>
-      <w:proofErr w:type="spellStart"/>
-      <w:r>
-        <w:rPr>
-          <w:rFonts w:ascii="Nunito" w:hAnsi="Nunito"/>
-          <w:sz w:val="28"/>
-          <w:szCs w:val="28"/>
-          <w:lang w:val="en-US"/>
-        </w:rPr>
-        <w:t>analyse</w:t>
-      </w:r>
-      <w:proofErr w:type="spellEnd"/>
-      <w:r>
-        <w:rPr>
-          <w:rFonts w:ascii="Nunito" w:hAnsi="Nunito"/>
-          <w:sz w:val="28"/>
-          <w:szCs w:val="28"/>
-          <w:lang w:val="en-US"/>
-        </w:rPr>
-        <w:t xml:space="preserve"> the dataset </w:t>
-      </w:r>
-      <w:r>
-        <w:rPr>
-          <w:rFonts w:ascii="Nunito" w:hAnsi="Nunito"/>
-          <w:sz w:val="28"/>
-          <w:szCs w:val="28"/>
-          <w:lang w:val="en-US"/>
+        <w:spacing w:line="240" w:lineRule="auto"/>
+        <w:rPr>
+          <w:rFonts w:ascii="Nunito" w:hAnsi="Nunito"/>
+          <w:sz w:val="28"/>
+          <w:szCs w:val="28"/>
+        </w:rPr>
+      </w:pPr>
+      <w:r>
+        <w:rPr>
+          <w:rFonts w:ascii="Nunito" w:hAnsi="Nunito"/>
+          <w:sz w:val="28"/>
+          <w:szCs w:val="28"/>
+        </w:rPr>
+        <w:t xml:space="preserve">Create queries below to analyse the dataset </w:t>
+      </w:r>
+      <w:r>
+        <w:rPr>
+          <w:rFonts w:ascii="Nunito" w:hAnsi="Nunito"/>
+          <w:sz w:val="28"/>
+          <w:szCs w:val="28"/>
         </w:rPr>
         <w:t>to generate</w:t>
       </w:r>
@@ -485,7 +442,6 @@
           <w:rFonts w:ascii="Nunito" w:hAnsi="Nunito"/>
           <w:sz w:val="28"/>
           <w:szCs w:val="28"/>
-          <w:lang w:val="en-US"/>
         </w:rPr>
         <w:t xml:space="preserve"> insights using </w:t>
       </w:r>
@@ -495,7 +451,6 @@
           <w:rFonts w:ascii="Nunito" w:hAnsi="Nunito"/>
           <w:sz w:val="28"/>
           <w:szCs w:val="28"/>
-          <w:lang w:val="en-US"/>
         </w:rPr>
         <w:t>SQL</w:t>
       </w:r>
@@ -508,32 +463,54 @@
           <w:ilvl w:val="0"/>
           <w:numId w:val="1"/>
         </w:numPr>
-        <w:rPr>
-          <w:rFonts w:ascii="Nunito" w:hAnsi="Nunito"/>
-          <w:sz w:val="28"/>
-          <w:szCs w:val="28"/>
-          <w:lang w:val="en-US"/>
-        </w:rPr>
-      </w:pPr>
-      <w:r>
-        <w:rPr>
-          <w:rFonts w:ascii="Nunito" w:hAnsi="Nunito"/>
-          <w:sz w:val="28"/>
-          <w:szCs w:val="28"/>
-          <w:lang w:val="en-US"/>
+        <w:spacing w:line="240" w:lineRule="auto"/>
+        <w:rPr>
+          <w:rFonts w:ascii="Nunito" w:hAnsi="Nunito"/>
+          <w:sz w:val="28"/>
+          <w:szCs w:val="28"/>
+        </w:rPr>
+      </w:pPr>
+      <w:r>
+        <w:rPr>
+          <w:rFonts w:ascii="Nunito" w:hAnsi="Nunito"/>
+          <w:sz w:val="28"/>
+          <w:szCs w:val="28"/>
         </w:rPr>
         <w:t>Use Pandas as a control feature for the SQL analysis.</w:t>
       </w:r>
     </w:p>
     <w:p>
       <w:pPr>
+        <w:pStyle w:val="ListParagraph"/>
+        <w:numPr>
+          <w:ilvl w:val="0"/>
+          <w:numId w:val="1"/>
+        </w:numPr>
+        <w:spacing w:line="240" w:lineRule="auto"/>
+        <w:rPr>
+          <w:rFonts w:ascii="Nunito" w:hAnsi="Nunito"/>
+          <w:sz w:val="28"/>
+          <w:szCs w:val="28"/>
+        </w:rPr>
+      </w:pPr>
+      <w:r>
+        <w:rPr>
+          <w:rFonts w:ascii="Nunito" w:hAnsi="Nunito"/>
+          <w:sz w:val="28"/>
+          <w:szCs w:val="28"/>
+        </w:rPr>
+        <w:t>Visualise the results of applicable queries in Power BI</w:t>
+      </w:r>
+    </w:p>
+    <w:p>
+      <w:pPr>
+        <w:spacing w:line="240" w:lineRule="auto"/>
         <w:rPr>
           <w:rFonts w:ascii="Nunito" w:hAnsi="Nunito"/>
           <w:b/>
           <w:bCs/>
           <w:sz w:val="28"/>
           <w:szCs w:val="28"/>
-          <w:lang w:val="en-US"/>
         </w:rPr>
       </w:pPr>
       <w:r>
@@ -543,7 +520,6 @@
           <w:bCs/>
           <w:sz w:val="28"/>
           <w:szCs w:val="28"/>
-          <w:lang w:val="en-US"/>
         </w:rPr>
         <w:t>Tasks:</w:t>
       </w:r>
@@ -555,19 +531,18 @@
           <w:ilvl w:val="0"/>
           <w:numId w:val="2"/>
         </w:numPr>
-        <w:rPr>
-          <w:rFonts w:ascii="Nunito" w:hAnsi="Nunito"/>
-          <w:sz w:val="28"/>
-          <w:szCs w:val="28"/>
-          <w:lang w:val="en-US"/>
-        </w:rPr>
-      </w:pPr>
-      <w:r>
-        <w:rPr>
-          <w:rFonts w:ascii="Nunito" w:hAnsi="Nunito"/>
-          <w:sz w:val="28"/>
-          <w:szCs w:val="28"/>
-          <w:lang w:val="en-US"/>
+        <w:spacing w:line="240" w:lineRule="auto"/>
+        <w:rPr>
+          <w:rFonts w:ascii="Nunito" w:hAnsi="Nunito"/>
+          <w:sz w:val="28"/>
+          <w:szCs w:val="28"/>
+        </w:rPr>
+      </w:pPr>
+      <w:r>
+        <w:rPr>
+          <w:rFonts w:ascii="Nunito" w:hAnsi="Nunito"/>
+          <w:sz w:val="28"/>
+          <w:szCs w:val="28"/>
         </w:rPr>
         <w:t>Load the dataset tables into MySQL</w:t>
       </w:r>
@@ -576,7 +551,6 @@
           <w:rFonts w:ascii="Nunito" w:hAnsi="Nunito"/>
           <w:sz w:val="28"/>
           <w:szCs w:val="28"/>
-          <w:lang w:val="en-US"/>
         </w:rPr>
         <w:t>.</w:t>
       </w:r>
@@ -588,19 +562,18 @@
           <w:ilvl w:val="0"/>
           <w:numId w:val="2"/>
         </w:numPr>
-        <w:rPr>
-          <w:rFonts w:ascii="Nunito" w:hAnsi="Nunito"/>
-          <w:sz w:val="28"/>
-          <w:szCs w:val="28"/>
-          <w:lang w:val="en-US"/>
-        </w:rPr>
-      </w:pPr>
-      <w:r>
-        <w:rPr>
-          <w:rFonts w:ascii="Nunito" w:hAnsi="Nunito"/>
-          <w:sz w:val="28"/>
-          <w:szCs w:val="28"/>
-          <w:lang w:val="en-US"/>
+        <w:spacing w:line="240" w:lineRule="auto"/>
+        <w:rPr>
+          <w:rFonts w:ascii="Nunito" w:hAnsi="Nunito"/>
+          <w:sz w:val="28"/>
+          <w:szCs w:val="28"/>
+        </w:rPr>
+      </w:pPr>
+      <w:r>
+        <w:rPr>
+          <w:rFonts w:ascii="Nunito" w:hAnsi="Nunito"/>
+          <w:sz w:val="28"/>
+          <w:szCs w:val="28"/>
         </w:rPr>
         <w:t>Create a data model and normalize the database.</w:t>
       </w:r>
@@ -612,19 +585,18 @@
           <w:ilvl w:val="0"/>
           <w:numId w:val="2"/>
         </w:numPr>
-        <w:rPr>
-          <w:rFonts w:ascii="Nunito" w:hAnsi="Nunito"/>
-          <w:sz w:val="28"/>
-          <w:szCs w:val="28"/>
-          <w:lang w:val="en-US"/>
-        </w:rPr>
-      </w:pPr>
-      <w:r>
-        <w:rPr>
-          <w:rFonts w:ascii="Nunito" w:hAnsi="Nunito"/>
-          <w:sz w:val="28"/>
-          <w:szCs w:val="28"/>
-          <w:lang w:val="en-US"/>
+        <w:spacing w:line="240" w:lineRule="auto"/>
+        <w:rPr>
+          <w:rFonts w:ascii="Nunito" w:hAnsi="Nunito"/>
+          <w:sz w:val="28"/>
+          <w:szCs w:val="28"/>
+        </w:rPr>
+      </w:pPr>
+      <w:r>
+        <w:rPr>
+          <w:rFonts w:ascii="Nunito" w:hAnsi="Nunito"/>
+          <w:sz w:val="28"/>
+          <w:szCs w:val="28"/>
         </w:rPr>
         <w:t>Execute the following queries</w:t>
       </w:r>
@@ -633,7 +605,6 @@
           <w:rFonts w:ascii="Nunito" w:hAnsi="Nunito"/>
           <w:sz w:val="28"/>
           <w:szCs w:val="28"/>
-          <w:lang w:val="en-US"/>
         </w:rPr>
         <w:t>:</w:t>
       </w:r>
@@ -645,19 +616,51 @@
           <w:ilvl w:val="1"/>
           <w:numId w:val="2"/>
         </w:numPr>
-        <w:rPr>
-          <w:rFonts w:ascii="Nunito" w:hAnsi="Nunito"/>
-          <w:sz w:val="28"/>
-          <w:szCs w:val="28"/>
-          <w:lang w:val="en-US"/>
-        </w:rPr>
-      </w:pPr>
-      <w:r>
-        <w:rPr>
-          <w:rFonts w:ascii="Nunito" w:hAnsi="Nunito"/>
-          <w:sz w:val="28"/>
-          <w:szCs w:val="28"/>
-          <w:lang w:val="en-US"/>
+        <w:spacing w:line="240" w:lineRule="auto"/>
+        <w:rPr>
+          <w:rFonts w:ascii="Nunito" w:hAnsi="Nunito"/>
+          <w:sz w:val="28"/>
+          <w:szCs w:val="28"/>
+        </w:rPr>
+      </w:pPr>
+      <w:r>
+        <w:rPr>
+          <w:rFonts w:ascii="Nunito" w:hAnsi="Nunito"/>
+          <w:sz w:val="28"/>
+          <w:szCs w:val="28"/>
+        </w:rPr>
+        <w:t xml:space="preserve">Explore each table in the </w:t>
+      </w:r>
+      <w:proofErr w:type="gramStart"/>
+      <w:r>
+        <w:rPr>
+          <w:rFonts w:ascii="Nunito" w:hAnsi="Nunito"/>
+          <w:sz w:val="28"/>
+          <w:szCs w:val="28"/>
+        </w:rPr>
+        <w:t>database</w:t>
+      </w:r>
+      <w:proofErr w:type="gramEnd"/>
+    </w:p>
+    <w:p>
+      <w:pPr>
+        <w:pStyle w:val="ListParagraph"/>
+        <w:numPr>
+          <w:ilvl w:val="1"/>
+          <w:numId w:val="2"/>
+        </w:numPr>
+        <w:spacing w:line="240" w:lineRule="auto"/>
+        <w:rPr>
+          <w:rFonts w:ascii="Nunito" w:hAnsi="Nunito"/>
+          <w:sz w:val="28"/>
+          <w:szCs w:val="28"/>
+        </w:rPr>
+      </w:pPr>
+      <w:r>
+        <w:rPr>
+          <w:rFonts w:ascii="Nunito" w:hAnsi="Nunito"/>
+          <w:sz w:val="28"/>
+          <w:szCs w:val="28"/>
         </w:rPr>
         <w:t>The number of samples in the database</w:t>
       </w:r>
@@ -669,19 +672,18 @@
           <w:ilvl w:val="1"/>
           <w:numId w:val="2"/>
         </w:numPr>
-        <w:rPr>
-          <w:rFonts w:ascii="Nunito" w:hAnsi="Nunito"/>
-          <w:sz w:val="28"/>
-          <w:szCs w:val="28"/>
-          <w:lang w:val="en-US"/>
-        </w:rPr>
-      </w:pPr>
-      <w:r>
-        <w:rPr>
-          <w:rFonts w:ascii="Nunito" w:hAnsi="Nunito"/>
-          <w:sz w:val="28"/>
-          <w:szCs w:val="28"/>
-          <w:lang w:val="en-US"/>
+        <w:spacing w:line="240" w:lineRule="auto"/>
+        <w:rPr>
+          <w:rFonts w:ascii="Nunito" w:hAnsi="Nunito"/>
+          <w:sz w:val="28"/>
+          <w:szCs w:val="28"/>
+        </w:rPr>
+      </w:pPr>
+      <w:r>
+        <w:rPr>
+          <w:rFonts w:ascii="Nunito" w:hAnsi="Nunito"/>
+          <w:sz w:val="28"/>
+          <w:szCs w:val="28"/>
         </w:rPr>
         <w:t>The number of distinct samples in the database</w:t>
       </w:r>
@@ -693,21 +695,28 @@
           <w:ilvl w:val="1"/>
           <w:numId w:val="2"/>
         </w:numPr>
-        <w:rPr>
-          <w:rFonts w:ascii="Nunito" w:hAnsi="Nunito"/>
-          <w:sz w:val="28"/>
-          <w:szCs w:val="28"/>
-          <w:lang w:val="en-US"/>
-        </w:rPr>
-      </w:pPr>
-      <w:r>
-        <w:rPr>
-          <w:rFonts w:ascii="Nunito" w:hAnsi="Nunito"/>
-          <w:sz w:val="28"/>
-          <w:szCs w:val="28"/>
-          <w:lang w:val="en-US"/>
-        </w:rPr>
-        <w:t>The number of results obtained per sample.</w:t>
+        <w:spacing w:line="240" w:lineRule="auto"/>
+        <w:rPr>
+          <w:rFonts w:ascii="Nunito" w:hAnsi="Nunito"/>
+          <w:sz w:val="28"/>
+          <w:szCs w:val="28"/>
+        </w:rPr>
+      </w:pPr>
+      <w:r>
+        <w:rPr>
+          <w:rFonts w:ascii="Nunito" w:hAnsi="Nunito"/>
+          <w:sz w:val="28"/>
+          <w:szCs w:val="28"/>
+        </w:rPr>
+        <w:t>The number of results</w:t>
+      </w:r>
+      <w:r>
+        <w:rPr>
+          <w:rFonts w:ascii="Nunito" w:hAnsi="Nunito"/>
+          <w:sz w:val="28"/>
+          <w:szCs w:val="28"/>
+        </w:rPr>
+        <w:t xml:space="preserve"> in the database</w:t>
       </w:r>
     </w:p>
     <w:p>
@@ -717,39 +726,20 @@
           <w:ilvl w:val="1"/>
           <w:numId w:val="2"/>
         </w:numPr>
-        <w:rPr>
-          <w:rFonts w:ascii="Nunito" w:hAnsi="Nunito"/>
-          <w:sz w:val="28"/>
-          <w:szCs w:val="28"/>
-          <w:lang w:val="en-US"/>
-        </w:rPr>
-      </w:pPr>
-      <w:r>
-        <w:rPr>
-          <w:rFonts w:ascii="Nunito" w:hAnsi="Nunito"/>
-          <w:sz w:val="28"/>
-          <w:szCs w:val="28"/>
-          <w:lang w:val="en-US"/>
-        </w:rPr>
-        <w:t>The number of</w:t>
-      </w:r>
-      <w:r>
-        <w:rPr>
-          <w:rFonts w:ascii="Nunito" w:hAnsi="Nunito"/>
-          <w:sz w:val="28"/>
-          <w:szCs w:val="28"/>
-          <w:lang w:val="en-US"/>
-        </w:rPr>
-        <w:t xml:space="preserve"> tests/</w:t>
-      </w:r>
-      <w:r>
-        <w:rPr>
-          <w:rFonts w:ascii="Nunito" w:hAnsi="Nunito"/>
-          <w:sz w:val="28"/>
-          <w:szCs w:val="28"/>
-          <w:lang w:val="en-US"/>
-        </w:rPr>
-        <w:t>results obtained per sample.</w:t>
+        <w:spacing w:line="240" w:lineRule="auto"/>
+        <w:rPr>
+          <w:rFonts w:ascii="Nunito" w:hAnsi="Nunito"/>
+          <w:sz w:val="28"/>
+          <w:szCs w:val="28"/>
+        </w:rPr>
+      </w:pPr>
+      <w:r>
+        <w:rPr>
+          <w:rFonts w:ascii="Nunito" w:hAnsi="Nunito"/>
+          <w:sz w:val="28"/>
+          <w:szCs w:val="28"/>
+        </w:rPr>
+        <w:t>The number of tests/results obtained per sample.</w:t>
       </w:r>
     </w:p>
     <w:p>
@@ -759,21 +749,942 @@
           <w:ilvl w:val="1"/>
           <w:numId w:val="2"/>
         </w:numPr>
-        <w:rPr>
-          <w:rFonts w:ascii="Nunito" w:hAnsi="Nunito"/>
-          <w:sz w:val="28"/>
-          <w:szCs w:val="28"/>
-          <w:lang w:val="en-US"/>
-        </w:rPr>
-      </w:pPr>
-      <w:r>
-        <w:rPr>
-          <w:rFonts w:ascii="Nunito" w:hAnsi="Nunito"/>
-          <w:sz w:val="28"/>
-          <w:szCs w:val="28"/>
-          <w:lang w:val="en-US"/>
-        </w:rPr>
-        <w:t xml:space="preserve">The country of origin of the distinct </w:t>
+        <w:spacing w:line="240" w:lineRule="auto"/>
+        <w:rPr>
+          <w:rFonts w:ascii="Nunito" w:hAnsi="Nunito"/>
+          <w:sz w:val="28"/>
+          <w:szCs w:val="28"/>
+        </w:rPr>
+      </w:pPr>
+      <w:r>
+        <w:rPr>
+          <w:rFonts w:ascii="Nunito" w:hAnsi="Nunito"/>
+          <w:sz w:val="28"/>
+          <w:szCs w:val="28"/>
+        </w:rPr>
+        <w:lastRenderedPageBreak/>
+        <w:t xml:space="preserve">The </w:t>
+      </w:r>
+      <w:r>
+        <w:rPr>
+          <w:rFonts w:ascii="Nunito" w:hAnsi="Nunito"/>
+          <w:sz w:val="28"/>
+          <w:szCs w:val="28"/>
+        </w:rPr>
+        <w:t xml:space="preserve">countries from which samples was collected and number of </w:t>
+      </w:r>
+      <w:r>
+        <w:rPr>
+          <w:rFonts w:ascii="Nunito" w:hAnsi="Nunito"/>
+          <w:sz w:val="28"/>
+          <w:szCs w:val="28"/>
+        </w:rPr>
+        <w:t>samples.</w:t>
+      </w:r>
+    </w:p>
+    <w:p>
+      <w:pPr>
+        <w:pStyle w:val="ListParagraph"/>
+        <w:numPr>
+          <w:ilvl w:val="1"/>
+          <w:numId w:val="2"/>
+        </w:numPr>
+        <w:spacing w:line="240" w:lineRule="auto"/>
+        <w:rPr>
+          <w:rFonts w:ascii="Nunito" w:hAnsi="Nunito"/>
+          <w:sz w:val="28"/>
+          <w:szCs w:val="28"/>
+        </w:rPr>
+      </w:pPr>
+      <w:r>
+        <w:rPr>
+          <w:rFonts w:ascii="Nunito" w:hAnsi="Nunito"/>
+          <w:sz w:val="28"/>
+          <w:szCs w:val="28"/>
+        </w:rPr>
+        <w:t>C</w:t>
+      </w:r>
+      <w:r>
+        <w:rPr>
+          <w:rFonts w:ascii="Nunito" w:hAnsi="Nunito"/>
+          <w:sz w:val="28"/>
+          <w:szCs w:val="28"/>
+        </w:rPr>
+        <w:t>ommodity sample collect</w:t>
+      </w:r>
+      <w:r>
+        <w:rPr>
+          <w:rFonts w:ascii="Nunito" w:hAnsi="Nunito"/>
+          <w:sz w:val="28"/>
+          <w:szCs w:val="28"/>
+        </w:rPr>
+        <w:t>ed</w:t>
+      </w:r>
+      <w:r>
+        <w:rPr>
+          <w:rFonts w:ascii="Nunito" w:hAnsi="Nunito"/>
+          <w:sz w:val="28"/>
+          <w:szCs w:val="28"/>
+        </w:rPr>
+        <w:t xml:space="preserve"> from each country</w:t>
+      </w:r>
+      <w:r>
+        <w:rPr>
+          <w:rFonts w:ascii="Nunito" w:hAnsi="Nunito"/>
+          <w:sz w:val="28"/>
+          <w:szCs w:val="28"/>
+        </w:rPr>
+        <w:t>.</w:t>
+      </w:r>
+    </w:p>
+    <w:p>
+      <w:pPr>
+        <w:pStyle w:val="ListParagraph"/>
+        <w:numPr>
+          <w:ilvl w:val="1"/>
+          <w:numId w:val="2"/>
+        </w:numPr>
+        <w:spacing w:line="240" w:lineRule="auto"/>
+        <w:rPr>
+          <w:rFonts w:ascii="Nunito" w:hAnsi="Nunito"/>
+          <w:sz w:val="28"/>
+          <w:szCs w:val="28"/>
+        </w:rPr>
+      </w:pPr>
+      <w:r>
+        <w:rPr>
+          <w:rFonts w:ascii="Nunito" w:hAnsi="Nunito"/>
+          <w:sz w:val="28"/>
+          <w:szCs w:val="28"/>
+        </w:rPr>
+        <w:t>T</w:t>
+      </w:r>
+      <w:r>
+        <w:rPr>
+          <w:rFonts w:ascii="Nunito" w:hAnsi="Nunito"/>
+          <w:sz w:val="28"/>
+          <w:szCs w:val="28"/>
+        </w:rPr>
+        <w:t>otal number of distinct countries samples was gotten from</w:t>
+      </w:r>
+      <w:r>
+        <w:rPr>
+          <w:rFonts w:ascii="Nunito" w:hAnsi="Nunito"/>
+          <w:sz w:val="28"/>
+          <w:szCs w:val="28"/>
+        </w:rPr>
+        <w:t>.</w:t>
+      </w:r>
+    </w:p>
+    <w:p>
+      <w:pPr>
+        <w:pStyle w:val="ListParagraph"/>
+        <w:numPr>
+          <w:ilvl w:val="1"/>
+          <w:numId w:val="2"/>
+        </w:numPr>
+        <w:spacing w:line="240" w:lineRule="auto"/>
+        <w:rPr>
+          <w:rFonts w:ascii="Nunito" w:hAnsi="Nunito"/>
+          <w:sz w:val="28"/>
+          <w:szCs w:val="28"/>
+        </w:rPr>
+      </w:pPr>
+      <w:r>
+        <w:rPr>
+          <w:rFonts w:ascii="Nunito" w:hAnsi="Nunito"/>
+          <w:sz w:val="28"/>
+          <w:szCs w:val="28"/>
+        </w:rPr>
+        <w:t>C</w:t>
+      </w:r>
+      <w:r>
+        <w:rPr>
+          <w:rFonts w:ascii="Nunito" w:hAnsi="Nunito"/>
+          <w:sz w:val="28"/>
+          <w:szCs w:val="28"/>
+        </w:rPr>
+        <w:t>ountries from which test results was gotten</w:t>
+      </w:r>
+      <w:r>
+        <w:rPr>
+          <w:rFonts w:ascii="Nunito" w:hAnsi="Nunito"/>
+          <w:sz w:val="28"/>
+          <w:szCs w:val="28"/>
+        </w:rPr>
+        <w:t>.</w:t>
+      </w:r>
+    </w:p>
+    <w:p>
+      <w:pPr>
+        <w:pStyle w:val="ListParagraph"/>
+        <w:numPr>
+          <w:ilvl w:val="1"/>
+          <w:numId w:val="2"/>
+        </w:numPr>
+        <w:spacing w:line="240" w:lineRule="auto"/>
+        <w:rPr>
+          <w:rFonts w:ascii="Nunito" w:hAnsi="Nunito"/>
+          <w:sz w:val="28"/>
+          <w:szCs w:val="28"/>
+        </w:rPr>
+      </w:pPr>
+      <w:r>
+        <w:rPr>
+          <w:rFonts w:ascii="Nunito" w:hAnsi="Nunito"/>
+          <w:sz w:val="28"/>
+          <w:szCs w:val="28"/>
+        </w:rPr>
+        <w:t>C</w:t>
+      </w:r>
+      <w:r>
+        <w:rPr>
+          <w:rFonts w:ascii="Nunito" w:hAnsi="Nunito"/>
+          <w:sz w:val="28"/>
+          <w:szCs w:val="28"/>
+        </w:rPr>
+        <w:t>ommodity results from each country</w:t>
+      </w:r>
+    </w:p>
+    <w:p>
+      <w:pPr>
+        <w:pStyle w:val="ListParagraph"/>
+        <w:numPr>
+          <w:ilvl w:val="1"/>
+          <w:numId w:val="2"/>
+        </w:numPr>
+        <w:spacing w:line="240" w:lineRule="auto"/>
+        <w:rPr>
+          <w:rFonts w:ascii="Nunito" w:hAnsi="Nunito"/>
+          <w:sz w:val="28"/>
+          <w:szCs w:val="28"/>
+        </w:rPr>
+      </w:pPr>
+      <w:r>
+        <w:rPr>
+          <w:rFonts w:ascii="Nunito" w:hAnsi="Nunito"/>
+          <w:sz w:val="28"/>
+          <w:szCs w:val="28"/>
+        </w:rPr>
+        <w:t>Count of results from each country from highest to lowest</w:t>
+      </w:r>
+    </w:p>
+    <w:p>
+      <w:pPr>
+        <w:pStyle w:val="ListParagraph"/>
+        <w:numPr>
+          <w:ilvl w:val="1"/>
+          <w:numId w:val="2"/>
+        </w:numPr>
+        <w:spacing w:line="240" w:lineRule="auto"/>
+        <w:rPr>
+          <w:rFonts w:ascii="Nunito" w:hAnsi="Nunito"/>
+          <w:sz w:val="28"/>
+          <w:szCs w:val="28"/>
+        </w:rPr>
+      </w:pPr>
+      <w:r>
+        <w:rPr>
+          <w:rFonts w:ascii="Nunito" w:hAnsi="Nunito"/>
+          <w:sz w:val="28"/>
+          <w:szCs w:val="28"/>
+        </w:rPr>
+        <w:t>Each Commodity with number of test results</w:t>
+      </w:r>
+    </w:p>
+    <w:p>
+      <w:pPr>
+        <w:pStyle w:val="ListParagraph"/>
+        <w:numPr>
+          <w:ilvl w:val="1"/>
+          <w:numId w:val="2"/>
+        </w:numPr>
+        <w:spacing w:line="240" w:lineRule="auto"/>
+        <w:rPr>
+          <w:rFonts w:ascii="Nunito" w:hAnsi="Nunito"/>
+          <w:sz w:val="28"/>
+          <w:szCs w:val="28"/>
+        </w:rPr>
+      </w:pPr>
+      <w:r>
+        <w:rPr>
+          <w:rFonts w:ascii="Nunito" w:hAnsi="Nunito"/>
+          <w:sz w:val="28"/>
+          <w:szCs w:val="28"/>
+        </w:rPr>
+        <w:t>Commodities samples not in test results</w:t>
+      </w:r>
+      <w:r>
+        <w:rPr>
+          <w:rFonts w:ascii="Nunito" w:hAnsi="Nunito"/>
+          <w:sz w:val="28"/>
+          <w:szCs w:val="28"/>
+        </w:rPr>
+        <w:t>.</w:t>
+      </w:r>
+    </w:p>
+    <w:p>
+      <w:pPr>
+        <w:pStyle w:val="ListParagraph"/>
+        <w:numPr>
+          <w:ilvl w:val="1"/>
+          <w:numId w:val="2"/>
+        </w:numPr>
+        <w:spacing w:line="240" w:lineRule="auto"/>
+        <w:rPr>
+          <w:rFonts w:ascii="Nunito" w:hAnsi="Nunito"/>
+          <w:sz w:val="28"/>
+          <w:szCs w:val="28"/>
+        </w:rPr>
+      </w:pPr>
+      <w:r>
+        <w:rPr>
+          <w:rFonts w:ascii="Nunito" w:hAnsi="Nunito"/>
+          <w:sz w:val="28"/>
+          <w:szCs w:val="28"/>
+        </w:rPr>
+        <w:t xml:space="preserve">Confirm the </w:t>
+      </w:r>
+      <w:r>
+        <w:rPr>
+          <w:rFonts w:ascii="Nunito" w:hAnsi="Nunito"/>
+          <w:sz w:val="28"/>
+          <w:szCs w:val="28"/>
+        </w:rPr>
+        <w:t>Concentration/LOD units to confirm if uniform</w:t>
+      </w:r>
+      <w:r>
+        <w:rPr>
+          <w:rFonts w:ascii="Nunito" w:hAnsi="Nunito"/>
+          <w:sz w:val="28"/>
+          <w:szCs w:val="28"/>
+        </w:rPr>
+        <w:t xml:space="preserve"> for all the results.</w:t>
+      </w:r>
+    </w:p>
+    <w:p>
+      <w:pPr>
+        <w:pStyle w:val="ListParagraph"/>
+        <w:numPr>
+          <w:ilvl w:val="1"/>
+          <w:numId w:val="2"/>
+        </w:numPr>
+        <w:spacing w:line="240" w:lineRule="auto"/>
+        <w:rPr>
+          <w:rFonts w:ascii="Nunito" w:hAnsi="Nunito"/>
+          <w:sz w:val="28"/>
+          <w:szCs w:val="28"/>
+        </w:rPr>
+      </w:pPr>
+      <w:r>
+        <w:rPr>
+          <w:rFonts w:ascii="Nunito" w:hAnsi="Nunito"/>
+          <w:sz w:val="28"/>
+          <w:szCs w:val="28"/>
+        </w:rPr>
+        <w:t xml:space="preserve">Commodity </w:t>
+      </w:r>
+      <w:r>
+        <w:rPr>
+          <w:rFonts w:ascii="Nunito" w:hAnsi="Nunito"/>
+          <w:sz w:val="28"/>
+          <w:szCs w:val="28"/>
+        </w:rPr>
+        <w:t xml:space="preserve">sample </w:t>
+      </w:r>
+      <w:r>
+        <w:rPr>
+          <w:rFonts w:ascii="Nunito" w:hAnsi="Nunito"/>
+          <w:sz w:val="28"/>
+          <w:szCs w:val="28"/>
+        </w:rPr>
+        <w:t>with highest</w:t>
+      </w:r>
+      <w:r>
+        <w:rPr>
+          <w:rFonts w:ascii="Nunito" w:hAnsi="Nunito"/>
+          <w:sz w:val="28"/>
+          <w:szCs w:val="28"/>
+        </w:rPr>
+        <w:t xml:space="preserve"> Limit of Detection (LOD)</w:t>
+      </w:r>
+    </w:p>
+    <w:p>
+      <w:pPr>
+        <w:pStyle w:val="ListParagraph"/>
+        <w:numPr>
+          <w:ilvl w:val="1"/>
+          <w:numId w:val="2"/>
+        </w:numPr>
+        <w:spacing w:line="240" w:lineRule="auto"/>
+        <w:rPr>
+          <w:rFonts w:ascii="Nunito" w:hAnsi="Nunito"/>
+          <w:sz w:val="28"/>
+          <w:szCs w:val="28"/>
+        </w:rPr>
+      </w:pPr>
+      <w:r>
+        <w:rPr>
+          <w:rFonts w:ascii="Nunito" w:hAnsi="Nunito"/>
+          <w:sz w:val="28"/>
+          <w:szCs w:val="28"/>
+        </w:rPr>
+        <w:t xml:space="preserve">Which </w:t>
+      </w:r>
+      <w:r>
+        <w:rPr>
+          <w:rFonts w:ascii="Nunito" w:hAnsi="Nunito"/>
+          <w:sz w:val="28"/>
+          <w:szCs w:val="28"/>
+        </w:rPr>
+        <w:t>pesticide has the highest Limit of Detection (LOD) per commodity</w:t>
+      </w:r>
+      <w:r>
+        <w:rPr>
+          <w:rFonts w:ascii="Nunito" w:hAnsi="Nunito"/>
+          <w:sz w:val="28"/>
+          <w:szCs w:val="28"/>
+        </w:rPr>
+        <w:t>?</w:t>
+      </w:r>
+    </w:p>
+    <w:p>
+      <w:pPr>
+        <w:pStyle w:val="ListParagraph"/>
+        <w:numPr>
+          <w:ilvl w:val="1"/>
+          <w:numId w:val="2"/>
+        </w:numPr>
+        <w:spacing w:line="240" w:lineRule="auto"/>
+        <w:rPr>
+          <w:rFonts w:ascii="Nunito" w:hAnsi="Nunito"/>
+          <w:sz w:val="28"/>
+          <w:szCs w:val="28"/>
+        </w:rPr>
+      </w:pPr>
+      <w:r>
+        <w:rPr>
+          <w:rFonts w:ascii="Nunito" w:hAnsi="Nunito"/>
+          <w:sz w:val="28"/>
+          <w:szCs w:val="28"/>
+        </w:rPr>
+        <w:t xml:space="preserve">What is the </w:t>
+      </w:r>
+      <w:r>
+        <w:rPr>
+          <w:rFonts w:ascii="Nunito" w:hAnsi="Nunito"/>
+          <w:sz w:val="28"/>
+          <w:szCs w:val="28"/>
+        </w:rPr>
+        <w:t>average Limit of Detection (LOD) per pesticide per commodity</w:t>
+      </w:r>
+      <w:r>
+        <w:rPr>
+          <w:rFonts w:ascii="Nunito" w:hAnsi="Nunito"/>
+          <w:sz w:val="28"/>
+          <w:szCs w:val="28"/>
+        </w:rPr>
+        <w:t>?</w:t>
+      </w:r>
+    </w:p>
+    <w:p>
+      <w:pPr>
+        <w:pStyle w:val="ListParagraph"/>
+        <w:numPr>
+          <w:ilvl w:val="1"/>
+          <w:numId w:val="2"/>
+        </w:numPr>
+        <w:spacing w:line="240" w:lineRule="auto"/>
+        <w:rPr>
+          <w:rFonts w:ascii="Nunito" w:hAnsi="Nunito"/>
+          <w:sz w:val="28"/>
+          <w:szCs w:val="28"/>
+        </w:rPr>
+      </w:pPr>
+      <w:r>
+        <w:rPr>
+          <w:rFonts w:ascii="Nunito" w:hAnsi="Nunito"/>
+          <w:sz w:val="28"/>
+          <w:szCs w:val="28"/>
+        </w:rPr>
+        <w:t xml:space="preserve">What is the </w:t>
+      </w:r>
+      <w:r>
+        <w:rPr>
+          <w:rFonts w:ascii="Nunito" w:hAnsi="Nunito"/>
+          <w:sz w:val="28"/>
+          <w:szCs w:val="28"/>
+        </w:rPr>
+        <w:t>maximum Limit of Detection (LOD) per pesticide per commodity</w:t>
+      </w:r>
+      <w:r>
+        <w:rPr>
+          <w:rFonts w:ascii="Nunito" w:hAnsi="Nunito"/>
+          <w:sz w:val="28"/>
+          <w:szCs w:val="28"/>
+        </w:rPr>
+        <w:t>?</w:t>
+      </w:r>
+    </w:p>
+    <w:p>
+      <w:pPr>
+        <w:pStyle w:val="ListParagraph"/>
+        <w:numPr>
+          <w:ilvl w:val="1"/>
+          <w:numId w:val="2"/>
+        </w:numPr>
+        <w:spacing w:line="240" w:lineRule="auto"/>
+        <w:rPr>
+          <w:rFonts w:ascii="Nunito" w:hAnsi="Nunito"/>
+          <w:sz w:val="28"/>
+          <w:szCs w:val="28"/>
+        </w:rPr>
+      </w:pPr>
+      <w:r>
+        <w:rPr>
+          <w:rFonts w:ascii="Nunito" w:hAnsi="Nunito"/>
+          <w:sz w:val="28"/>
+          <w:szCs w:val="28"/>
+        </w:rPr>
+        <w:t>H</w:t>
+      </w:r>
+      <w:r>
+        <w:rPr>
+          <w:rFonts w:ascii="Nunito" w:hAnsi="Nunito"/>
+          <w:sz w:val="28"/>
+          <w:szCs w:val="28"/>
+        </w:rPr>
+        <w:t>ow many test</w:t>
+      </w:r>
+      <w:r>
+        <w:rPr>
+          <w:rFonts w:ascii="Nunito" w:hAnsi="Nunito"/>
+          <w:sz w:val="28"/>
+          <w:szCs w:val="28"/>
+        </w:rPr>
+        <w:t>s</w:t>
+      </w:r>
+      <w:r>
+        <w:rPr>
+          <w:rFonts w:ascii="Nunito" w:hAnsi="Nunito"/>
+          <w:sz w:val="28"/>
+          <w:szCs w:val="28"/>
+        </w:rPr>
+        <w:t xml:space="preserve"> did not detect any residue</w:t>
+      </w:r>
+      <w:r>
+        <w:rPr>
+          <w:rFonts w:ascii="Nunito" w:hAnsi="Nunito"/>
+          <w:sz w:val="28"/>
+          <w:szCs w:val="28"/>
+        </w:rPr>
+        <w:t>?</w:t>
+      </w:r>
+    </w:p>
+    <w:p>
+      <w:pPr>
+        <w:pStyle w:val="ListParagraph"/>
+        <w:numPr>
+          <w:ilvl w:val="1"/>
+          <w:numId w:val="2"/>
+        </w:numPr>
+        <w:spacing w:line="240" w:lineRule="auto"/>
+        <w:rPr>
+          <w:rFonts w:ascii="Nunito" w:hAnsi="Nunito"/>
+          <w:sz w:val="28"/>
+          <w:szCs w:val="28"/>
+        </w:rPr>
+      </w:pPr>
+      <w:r>
+        <w:rPr>
+          <w:rFonts w:ascii="Nunito" w:hAnsi="Nunito"/>
+          <w:sz w:val="28"/>
+          <w:szCs w:val="28"/>
+        </w:rPr>
+        <w:t xml:space="preserve">How may </w:t>
+      </w:r>
+      <w:r>
+        <w:rPr>
+          <w:rFonts w:ascii="Nunito" w:hAnsi="Nunito"/>
+          <w:sz w:val="28"/>
+          <w:szCs w:val="28"/>
+        </w:rPr>
+        <w:t>test</w:t>
+      </w:r>
+      <w:r>
+        <w:rPr>
+          <w:rFonts w:ascii="Nunito" w:hAnsi="Nunito"/>
+          <w:sz w:val="28"/>
+          <w:szCs w:val="28"/>
+        </w:rPr>
+        <w:t>s</w:t>
+      </w:r>
+      <w:r>
+        <w:rPr>
+          <w:rFonts w:ascii="Nunito" w:hAnsi="Nunito"/>
+          <w:sz w:val="28"/>
+          <w:szCs w:val="28"/>
+        </w:rPr>
+        <w:t xml:space="preserve"> detected pesticide residue</w:t>
+      </w:r>
+      <w:r>
+        <w:rPr>
+          <w:rFonts w:ascii="Nunito" w:hAnsi="Nunito"/>
+          <w:sz w:val="28"/>
+          <w:szCs w:val="28"/>
+        </w:rPr>
+        <w:t>?</w:t>
+      </w:r>
+    </w:p>
+    <w:p>
+      <w:pPr>
+        <w:pStyle w:val="ListParagraph"/>
+        <w:numPr>
+          <w:ilvl w:val="1"/>
+          <w:numId w:val="2"/>
+        </w:numPr>
+        <w:spacing w:line="240" w:lineRule="auto"/>
+        <w:rPr>
+          <w:rFonts w:ascii="Nunito" w:hAnsi="Nunito"/>
+          <w:sz w:val="28"/>
+          <w:szCs w:val="28"/>
+        </w:rPr>
+      </w:pPr>
+      <w:r>
+        <w:rPr>
+          <w:rFonts w:ascii="Nunito" w:hAnsi="Nunito"/>
+          <w:sz w:val="28"/>
+          <w:szCs w:val="28"/>
+        </w:rPr>
+        <w:t xml:space="preserve">How may </w:t>
+      </w:r>
+      <w:r>
+        <w:rPr>
+          <w:rFonts w:ascii="Nunito" w:hAnsi="Nunito"/>
+          <w:sz w:val="28"/>
+          <w:szCs w:val="28"/>
+        </w:rPr>
+        <w:t>test</w:t>
+      </w:r>
+      <w:r>
+        <w:rPr>
+          <w:rFonts w:ascii="Nunito" w:hAnsi="Nunito"/>
+          <w:sz w:val="28"/>
+          <w:szCs w:val="28"/>
+        </w:rPr>
+        <w:t>s</w:t>
+      </w:r>
+      <w:r>
+        <w:rPr>
+          <w:rFonts w:ascii="Nunito" w:hAnsi="Nunito"/>
+          <w:sz w:val="28"/>
+          <w:szCs w:val="28"/>
+        </w:rPr>
+        <w:t xml:space="preserve"> </w:t>
+      </w:r>
+      <w:r>
+        <w:rPr>
+          <w:rFonts w:ascii="Nunito" w:hAnsi="Nunito"/>
+          <w:sz w:val="28"/>
+          <w:szCs w:val="28"/>
+        </w:rPr>
+        <w:t>detected pesticide residue for each commodity</w:t>
+      </w:r>
+      <w:r>
+        <w:rPr>
+          <w:rFonts w:ascii="Nunito" w:hAnsi="Nunito"/>
+          <w:sz w:val="28"/>
+          <w:szCs w:val="28"/>
+        </w:rPr>
+        <w:t>?</w:t>
+      </w:r>
+    </w:p>
+    <w:p>
+      <w:pPr>
+        <w:pStyle w:val="ListParagraph"/>
+        <w:numPr>
+          <w:ilvl w:val="1"/>
+          <w:numId w:val="2"/>
+        </w:numPr>
+        <w:spacing w:line="240" w:lineRule="auto"/>
+        <w:rPr>
+          <w:rFonts w:ascii="Nunito" w:hAnsi="Nunito"/>
+          <w:sz w:val="28"/>
+          <w:szCs w:val="28"/>
+        </w:rPr>
+      </w:pPr>
+      <w:r>
+        <w:rPr>
+          <w:rFonts w:ascii="Nunito" w:hAnsi="Nunito"/>
+          <w:sz w:val="28"/>
+          <w:szCs w:val="28"/>
+        </w:rPr>
+        <w:t>Calculate percentage of the results that detected pesticide residue per commodity</w:t>
+      </w:r>
+      <w:r>
+        <w:rPr>
+          <w:rFonts w:ascii="Nunito" w:hAnsi="Nunito"/>
+          <w:sz w:val="28"/>
+          <w:szCs w:val="28"/>
+        </w:rPr>
+        <w:t>.</w:t>
+      </w:r>
+    </w:p>
+    <w:p>
+      <w:pPr>
+        <w:pStyle w:val="ListParagraph"/>
+        <w:numPr>
+          <w:ilvl w:val="1"/>
+          <w:numId w:val="2"/>
+        </w:numPr>
+        <w:spacing w:line="240" w:lineRule="auto"/>
+        <w:rPr>
+          <w:rFonts w:ascii="Nunito" w:hAnsi="Nunito"/>
+          <w:sz w:val="28"/>
+          <w:szCs w:val="28"/>
+        </w:rPr>
+      </w:pPr>
+      <w:r>
+        <w:rPr>
+          <w:rFonts w:ascii="Nunito" w:hAnsi="Nunito"/>
+          <w:sz w:val="28"/>
+          <w:szCs w:val="28"/>
+        </w:rPr>
+        <w:t xml:space="preserve">Confirm the </w:t>
+      </w:r>
+      <w:r>
+        <w:rPr>
+          <w:rFonts w:ascii="Nunito" w:hAnsi="Nunito"/>
+          <w:sz w:val="28"/>
+          <w:szCs w:val="28"/>
+        </w:rPr>
+        <w:t>Labs from which test results was gotten</w:t>
+      </w:r>
+      <w:r>
+        <w:rPr>
+          <w:rFonts w:ascii="Nunito" w:hAnsi="Nunito"/>
+          <w:sz w:val="28"/>
+          <w:szCs w:val="28"/>
+        </w:rPr>
+        <w:t xml:space="preserve"> and the samples.</w:t>
+      </w:r>
+    </w:p>
+    <w:p>
+      <w:pPr>
+        <w:pStyle w:val="ListParagraph"/>
+        <w:numPr>
+          <w:ilvl w:val="1"/>
+          <w:numId w:val="2"/>
+        </w:numPr>
+        <w:spacing w:line="240" w:lineRule="auto"/>
+        <w:rPr>
+          <w:rFonts w:ascii="Nunito" w:hAnsi="Nunito"/>
+          <w:sz w:val="28"/>
+          <w:szCs w:val="28"/>
+        </w:rPr>
+      </w:pPr>
+      <w:r>
+        <w:rPr>
+          <w:rFonts w:ascii="Nunito" w:hAnsi="Nunito"/>
+          <w:sz w:val="28"/>
+          <w:szCs w:val="28"/>
+        </w:rPr>
+        <w:t>Count of results from each lab from highest to lowest</w:t>
+      </w:r>
+      <w:r>
+        <w:rPr>
+          <w:rFonts w:ascii="Nunito" w:hAnsi="Nunito"/>
+          <w:sz w:val="28"/>
+          <w:szCs w:val="28"/>
+        </w:rPr>
+        <w:t>.</w:t>
+      </w:r>
+    </w:p>
+    <w:p>
+      <w:pPr>
+        <w:pStyle w:val="ListParagraph"/>
+        <w:numPr>
+          <w:ilvl w:val="1"/>
+          <w:numId w:val="2"/>
+        </w:numPr>
+        <w:spacing w:line="240" w:lineRule="auto"/>
+        <w:rPr>
+          <w:rFonts w:ascii="Nunito" w:hAnsi="Nunito"/>
+          <w:sz w:val="28"/>
+          <w:szCs w:val="28"/>
+        </w:rPr>
+      </w:pPr>
+      <w:r>
+        <w:rPr>
+          <w:rFonts w:ascii="Nunito" w:hAnsi="Nunito"/>
+          <w:sz w:val="28"/>
+          <w:szCs w:val="28"/>
+        </w:rPr>
+        <w:t>What is the c</w:t>
+      </w:r>
+      <w:r>
+        <w:rPr>
+          <w:rFonts w:ascii="Nunito" w:hAnsi="Nunito"/>
+          <w:sz w:val="28"/>
+          <w:szCs w:val="28"/>
+        </w:rPr>
+        <w:t>ommodity type of each commodity with test results</w:t>
+      </w:r>
+      <w:r>
+        <w:rPr>
+          <w:rFonts w:ascii="Nunito" w:hAnsi="Nunito"/>
+          <w:sz w:val="28"/>
+          <w:szCs w:val="28"/>
+        </w:rPr>
+        <w:t>?</w:t>
+      </w:r>
+    </w:p>
+    <w:p>
+      <w:pPr>
+        <w:pStyle w:val="ListParagraph"/>
+        <w:numPr>
+          <w:ilvl w:val="1"/>
+          <w:numId w:val="2"/>
+        </w:numPr>
+        <w:spacing w:line="240" w:lineRule="auto"/>
+        <w:rPr>
+          <w:rFonts w:ascii="Nunito" w:hAnsi="Nunito"/>
+          <w:sz w:val="28"/>
+          <w:szCs w:val="28"/>
+        </w:rPr>
+      </w:pPr>
+      <w:r>
+        <w:rPr>
+          <w:rFonts w:ascii="Nunito" w:hAnsi="Nunito"/>
+          <w:sz w:val="28"/>
+          <w:szCs w:val="28"/>
+        </w:rPr>
+        <w:t xml:space="preserve">What are the </w:t>
+      </w:r>
+      <w:r>
+        <w:rPr>
+          <w:rFonts w:ascii="Nunito" w:hAnsi="Nunito"/>
+          <w:sz w:val="28"/>
+          <w:szCs w:val="28"/>
+        </w:rPr>
+        <w:t>most common confirmation methods used by each lab</w:t>
+      </w:r>
+      <w:r>
+        <w:rPr>
+          <w:rFonts w:ascii="Nunito" w:hAnsi="Nunito"/>
+          <w:sz w:val="28"/>
+          <w:szCs w:val="28"/>
+        </w:rPr>
+        <w:t>.</w:t>
+      </w:r>
+    </w:p>
+    <w:p>
+      <w:pPr>
+        <w:pStyle w:val="ListParagraph"/>
+        <w:numPr>
+          <w:ilvl w:val="1"/>
+          <w:numId w:val="2"/>
+        </w:numPr>
+        <w:spacing w:line="240" w:lineRule="auto"/>
+        <w:rPr>
+          <w:rFonts w:ascii="Nunito" w:hAnsi="Nunito"/>
+          <w:sz w:val="28"/>
+          <w:szCs w:val="28"/>
+        </w:rPr>
+      </w:pPr>
+      <w:r>
+        <w:rPr>
+          <w:rFonts w:ascii="Nunito" w:hAnsi="Nunito"/>
+          <w:sz w:val="28"/>
+          <w:szCs w:val="28"/>
+        </w:rPr>
+        <w:t xml:space="preserve">What is </w:t>
+      </w:r>
+      <w:r>
+        <w:rPr>
+          <w:rFonts w:ascii="Nunito" w:hAnsi="Nunito"/>
+          <w:sz w:val="28"/>
+          <w:szCs w:val="28"/>
+        </w:rPr>
+        <w:t>the most common determinative methods used by each lab</w:t>
+      </w:r>
+      <w:r>
+        <w:rPr>
+          <w:rFonts w:ascii="Nunito" w:hAnsi="Nunito"/>
+          <w:sz w:val="28"/>
+          <w:szCs w:val="28"/>
+        </w:rPr>
+        <w:t>.</w:t>
+      </w:r>
+    </w:p>
+    <w:p>
+      <w:pPr>
+        <w:pStyle w:val="ListParagraph"/>
+        <w:numPr>
+          <w:ilvl w:val="1"/>
+          <w:numId w:val="2"/>
+        </w:numPr>
+        <w:spacing w:line="240" w:lineRule="auto"/>
+        <w:rPr>
+          <w:rFonts w:ascii="Nunito" w:hAnsi="Nunito"/>
+          <w:sz w:val="28"/>
+          <w:szCs w:val="28"/>
+        </w:rPr>
+      </w:pPr>
+      <w:r>
+        <w:rPr>
+          <w:rFonts w:ascii="Nunito" w:hAnsi="Nunito"/>
+          <w:sz w:val="28"/>
+          <w:szCs w:val="28"/>
+        </w:rPr>
+        <w:t xml:space="preserve">What is </w:t>
+      </w:r>
+      <w:r>
+        <w:rPr>
+          <w:rFonts w:ascii="Nunito" w:hAnsi="Nunito"/>
+          <w:sz w:val="28"/>
+          <w:szCs w:val="28"/>
+        </w:rPr>
+        <w:t xml:space="preserve">the origin of each </w:t>
+      </w:r>
+      <w:r>
+        <w:rPr>
+          <w:rFonts w:ascii="Nunito" w:hAnsi="Nunito"/>
+          <w:sz w:val="28"/>
+          <w:szCs w:val="28"/>
+        </w:rPr>
+        <w:t>commodity?</w:t>
+      </w:r>
+    </w:p>
+    <w:p>
+      <w:pPr>
+        <w:pStyle w:val="ListParagraph"/>
+        <w:numPr>
+          <w:ilvl w:val="1"/>
+          <w:numId w:val="2"/>
+        </w:numPr>
+        <w:spacing w:line="240" w:lineRule="auto"/>
+        <w:rPr>
+          <w:rFonts w:ascii="Nunito" w:hAnsi="Nunito"/>
+          <w:sz w:val="28"/>
+          <w:szCs w:val="28"/>
+        </w:rPr>
+      </w:pPr>
+      <w:r>
+        <w:rPr>
+          <w:rFonts w:ascii="Nunito" w:hAnsi="Nunito"/>
+          <w:sz w:val="28"/>
+          <w:szCs w:val="28"/>
+        </w:rPr>
+        <w:t xml:space="preserve">Are there </w:t>
+      </w:r>
+      <w:r>
+        <w:rPr>
+          <w:rFonts w:ascii="Nunito" w:hAnsi="Nunito"/>
+          <w:sz w:val="28"/>
+          <w:szCs w:val="28"/>
+        </w:rPr>
+        <w:t xml:space="preserve">samples without </w:t>
       </w:r>
       <w:proofErr w:type="gramStart"/>
       <w:r>
@@ -781,243 +1692,62 @@
           <w:rFonts w:ascii="Nunito" w:hAnsi="Nunito"/>
           <w:sz w:val="28"/>
           <w:szCs w:val="28"/>
-          <w:lang w:val="en-US"/>
-        </w:rPr>
-        <w:t>samples</w:t>
+        </w:rPr>
+        <w:t>COUNTRY</w:t>
+      </w:r>
+      <w:r>
+        <w:rPr>
+          <w:rFonts w:ascii="Nunito" w:hAnsi="Nunito"/>
+          <w:sz w:val="28"/>
+          <w:szCs w:val="28"/>
+        </w:rPr>
+        <w:t xml:space="preserve"> ?</w:t>
       </w:r>
       <w:proofErr w:type="gramEnd"/>
-      <w:r>
-        <w:rPr>
-          <w:rFonts w:ascii="Nunito" w:hAnsi="Nunito"/>
-          <w:sz w:val="28"/>
-          <w:szCs w:val="28"/>
-          <w:lang w:val="en-US"/>
-        </w:rPr>
-        <w:t xml:space="preserve"> types</w:t>
-      </w:r>
-    </w:p>
-    <w:p>
-      <w:pPr>
-        <w:pStyle w:val="ListParagraph"/>
-        <w:numPr>
-          <w:ilvl w:val="1"/>
-          <w:numId w:val="2"/>
-        </w:numPr>
-        <w:rPr>
-          <w:rFonts w:ascii="Nunito" w:hAnsi="Nunito"/>
-          <w:sz w:val="28"/>
-          <w:szCs w:val="28"/>
-          <w:lang w:val="en-US"/>
-        </w:rPr>
-      </w:pPr>
-      <w:r>
-        <w:rPr>
-          <w:rFonts w:ascii="Nunito" w:hAnsi="Nunito"/>
-          <w:sz w:val="28"/>
-          <w:szCs w:val="28"/>
-          <w:lang w:val="en-US"/>
+    </w:p>
+    <w:p>
+      <w:pPr>
+        <w:spacing w:line="240" w:lineRule="auto"/>
+        <w:rPr>
+          <w:rFonts w:ascii="Nunito" w:hAnsi="Nunito"/>
+          <w:sz w:val="28"/>
+          <w:szCs w:val="28"/>
+        </w:rPr>
+      </w:pPr>
+    </w:p>
+    <w:p>
+      <w:pPr>
+        <w:spacing w:line="240" w:lineRule="auto"/>
+        <w:rPr>
+          <w:rFonts w:ascii="Nunito" w:hAnsi="Nunito"/>
+          <w:sz w:val="28"/>
+          <w:szCs w:val="28"/>
+        </w:rPr>
+      </w:pPr>
+    </w:p>
+    <w:p>
+      <w:pPr>
+        <w:pStyle w:val="ListParagraph"/>
+        <w:numPr>
+          <w:ilvl w:val="0"/>
+          <w:numId w:val="2"/>
+        </w:numPr>
+        <w:spacing w:line="240" w:lineRule="auto"/>
+        <w:rPr>
+          <w:rFonts w:ascii="Nunito" w:hAnsi="Nunito"/>
+          <w:sz w:val="28"/>
+          <w:szCs w:val="28"/>
+        </w:rPr>
+      </w:pPr>
+      <w:r>
+        <w:rPr>
+          <w:rFonts w:ascii="Nunito" w:hAnsi="Nunito"/>
+          <w:sz w:val="28"/>
+          <w:szCs w:val="28"/>
         </w:rPr>
         <w:lastRenderedPageBreak/>
-        <w:t>Country</w:t>
-      </w:r>
-      <w:r>
-        <w:rPr>
-          <w:rFonts w:ascii="Nunito" w:hAnsi="Nunito"/>
-          <w:sz w:val="28"/>
-          <w:szCs w:val="28"/>
-          <w:lang w:val="en-US"/>
-        </w:rPr>
-        <w:t xml:space="preserve"> of origin</w:t>
-      </w:r>
-      <w:r>
-        <w:rPr>
-          <w:rFonts w:ascii="Nunito" w:hAnsi="Nunito"/>
-          <w:sz w:val="28"/>
-          <w:szCs w:val="28"/>
-          <w:lang w:val="en-US"/>
-        </w:rPr>
-        <w:t xml:space="preserve"> w</w:t>
-      </w:r>
-      <w:r>
-        <w:rPr>
-          <w:rFonts w:ascii="Nunito" w:hAnsi="Nunito"/>
-          <w:sz w:val="28"/>
-          <w:szCs w:val="28"/>
-          <w:lang w:val="en-US"/>
-        </w:rPr>
-        <w:t xml:space="preserve">ith </w:t>
-      </w:r>
-      <w:r>
-        <w:rPr>
-          <w:rFonts w:ascii="Nunito" w:hAnsi="Nunito"/>
-          <w:sz w:val="28"/>
-          <w:szCs w:val="28"/>
-          <w:lang w:val="en-US"/>
-        </w:rPr>
-        <w:t xml:space="preserve">most samples </w:t>
-      </w:r>
-    </w:p>
-    <w:p>
-      <w:pPr>
-        <w:pStyle w:val="ListParagraph"/>
-        <w:numPr>
-          <w:ilvl w:val="1"/>
-          <w:numId w:val="2"/>
-        </w:numPr>
-        <w:rPr>
-          <w:rFonts w:ascii="Nunito" w:hAnsi="Nunito"/>
-          <w:sz w:val="28"/>
-          <w:szCs w:val="28"/>
-          <w:lang w:val="en-US"/>
-        </w:rPr>
-      </w:pPr>
-      <w:r>
-        <w:rPr>
-          <w:rFonts w:ascii="Nunito" w:hAnsi="Nunito"/>
-          <w:sz w:val="28"/>
-          <w:szCs w:val="28"/>
-          <w:lang w:val="en-US"/>
-        </w:rPr>
-        <w:t>States with the highest sample collected.</w:t>
-      </w:r>
-    </w:p>
-    <w:p>
-      <w:pPr>
-        <w:pStyle w:val="ListParagraph"/>
-        <w:numPr>
-          <w:ilvl w:val="1"/>
-          <w:numId w:val="2"/>
-        </w:numPr>
-        <w:rPr>
-          <w:rFonts w:ascii="Nunito" w:hAnsi="Nunito"/>
-          <w:sz w:val="28"/>
-          <w:szCs w:val="28"/>
-          <w:lang w:val="en-US"/>
-        </w:rPr>
-      </w:pPr>
-      <w:r>
-        <w:rPr>
-          <w:rFonts w:ascii="Nunito" w:hAnsi="Nunito"/>
-          <w:sz w:val="28"/>
-          <w:szCs w:val="28"/>
-          <w:lang w:val="en-US"/>
-        </w:rPr>
-        <w:t>Type</w:t>
-      </w:r>
-      <w:r>
-        <w:rPr>
-          <w:rFonts w:ascii="Nunito" w:hAnsi="Nunito"/>
-          <w:sz w:val="28"/>
-          <w:szCs w:val="28"/>
-          <w:lang w:val="en-US"/>
-        </w:rPr>
-        <w:t>s</w:t>
-      </w:r>
-      <w:r>
-        <w:rPr>
-          <w:rFonts w:ascii="Nunito" w:hAnsi="Nunito"/>
-          <w:sz w:val="28"/>
-          <w:szCs w:val="28"/>
-          <w:lang w:val="en-US"/>
-        </w:rPr>
-        <w:t xml:space="preserve"> of test</w:t>
-      </w:r>
-      <w:r>
-        <w:rPr>
-          <w:rFonts w:ascii="Nunito" w:hAnsi="Nunito"/>
-          <w:sz w:val="28"/>
-          <w:szCs w:val="28"/>
-          <w:lang w:val="en-US"/>
-        </w:rPr>
-        <w:t>s</w:t>
-      </w:r>
-      <w:r>
-        <w:rPr>
-          <w:rFonts w:ascii="Nunito" w:hAnsi="Nunito"/>
-          <w:sz w:val="28"/>
-          <w:szCs w:val="28"/>
-          <w:lang w:val="en-US"/>
-        </w:rPr>
-        <w:t xml:space="preserve"> carried out on each sample.</w:t>
-      </w:r>
-    </w:p>
-    <w:p>
-      <w:pPr>
-        <w:pStyle w:val="ListParagraph"/>
-        <w:numPr>
-          <w:ilvl w:val="1"/>
-          <w:numId w:val="2"/>
-        </w:numPr>
-        <w:rPr>
-          <w:rFonts w:ascii="Nunito" w:hAnsi="Nunito"/>
-          <w:sz w:val="28"/>
-          <w:szCs w:val="28"/>
-          <w:lang w:val="en-US"/>
-        </w:rPr>
-      </w:pPr>
-      <w:r>
-        <w:rPr>
-          <w:rFonts w:ascii="Nunito" w:hAnsi="Nunito"/>
-          <w:sz w:val="28"/>
-          <w:szCs w:val="28"/>
-          <w:lang w:val="en-US"/>
-        </w:rPr>
-        <w:t>Lab with the highest number of tests carried out.</w:t>
-      </w:r>
-    </w:p>
-    <w:p>
-      <w:pPr>
-        <w:pStyle w:val="ListParagraph"/>
-        <w:numPr>
-          <w:ilvl w:val="1"/>
-          <w:numId w:val="2"/>
-        </w:numPr>
-        <w:rPr>
-          <w:rFonts w:ascii="Nunito" w:hAnsi="Nunito"/>
-          <w:sz w:val="28"/>
-          <w:szCs w:val="28"/>
-          <w:lang w:val="en-US"/>
-        </w:rPr>
-      </w:pPr>
-      <w:r>
-        <w:rPr>
-          <w:rFonts w:ascii="Nunito" w:hAnsi="Nunito"/>
-          <w:sz w:val="28"/>
-          <w:szCs w:val="28"/>
-          <w:lang w:val="en-US"/>
-        </w:rPr>
-        <w:t>Commodity with highest pesticide concentrations for each pesticide</w:t>
-      </w:r>
-    </w:p>
-    <w:p>
-      <w:pPr>
-        <w:pStyle w:val="ListParagraph"/>
-        <w:numPr>
-          <w:ilvl w:val="1"/>
-          <w:numId w:val="2"/>
-        </w:numPr>
-        <w:rPr>
-          <w:rFonts w:ascii="Nunito" w:hAnsi="Nunito"/>
-          <w:sz w:val="28"/>
-          <w:szCs w:val="28"/>
-          <w:lang w:val="en-US"/>
-        </w:rPr>
-      </w:pPr>
-    </w:p>
-    <w:p>
-      <w:pPr>
-        <w:pStyle w:val="ListParagraph"/>
-        <w:numPr>
-          <w:ilvl w:val="1"/>
-          <w:numId w:val="2"/>
-        </w:numPr>
-        <w:rPr>
-          <w:rFonts w:ascii="Nunito" w:hAnsi="Nunito"/>
-          <w:sz w:val="28"/>
-          <w:szCs w:val="28"/>
-          <w:lang w:val="en-US"/>
-        </w:rPr>
-      </w:pPr>
+        <w:t>Use Pandas to run a similar analysis of each query.</w:t>
+      </w:r>
     </w:p>
     <w:p>
       <w:pPr>
@@ -1026,43 +1756,18 @@
           <w:ilvl w:val="0"/>
           <w:numId w:val="2"/>
         </w:numPr>
-        <w:rPr>
-          <w:rFonts w:ascii="Nunito" w:hAnsi="Nunito"/>
-          <w:sz w:val="28"/>
-          <w:szCs w:val="28"/>
-          <w:lang w:val="en-US"/>
-        </w:rPr>
-      </w:pPr>
-      <w:r>
-        <w:rPr>
-          <w:rFonts w:ascii="Nunito" w:hAnsi="Nunito"/>
-          <w:sz w:val="28"/>
-          <w:szCs w:val="28"/>
-          <w:lang w:val="en-US"/>
-        </w:rPr>
-        <w:t>Use Pandas to run a similar analysis of each query.</w:t>
-      </w:r>
-    </w:p>
-    <w:p>
-      <w:pPr>
-        <w:pStyle w:val="ListParagraph"/>
-        <w:numPr>
-          <w:ilvl w:val="0"/>
-          <w:numId w:val="2"/>
-        </w:numPr>
-        <w:rPr>
-          <w:rFonts w:ascii="Nunito" w:hAnsi="Nunito"/>
-          <w:sz w:val="28"/>
-          <w:szCs w:val="28"/>
-          <w:lang w:val="en-US"/>
-        </w:rPr>
-      </w:pPr>
-      <w:r>
-        <w:rPr>
-          <w:rFonts w:ascii="Nunito" w:hAnsi="Nunito"/>
-          <w:sz w:val="28"/>
-          <w:szCs w:val="28"/>
-          <w:lang w:val="en-US"/>
+        <w:spacing w:line="240" w:lineRule="auto"/>
+        <w:rPr>
+          <w:rFonts w:ascii="Nunito" w:hAnsi="Nunito"/>
+          <w:sz w:val="28"/>
+          <w:szCs w:val="28"/>
+        </w:rPr>
+      </w:pPr>
+      <w:r>
+        <w:rPr>
+          <w:rFonts w:ascii="Nunito" w:hAnsi="Nunito"/>
+          <w:sz w:val="28"/>
+          <w:szCs w:val="28"/>
         </w:rPr>
         <w:t xml:space="preserve">Execute the query in a </w:t>
       </w:r>
@@ -1072,7 +1777,6 @@
           <w:rFonts w:ascii="Nunito" w:hAnsi="Nunito"/>
           <w:sz w:val="28"/>
           <w:szCs w:val="28"/>
-          <w:lang w:val="en-US"/>
         </w:rPr>
         <w:t>J</w:t>
       </w:r>
@@ -1081,7 +1785,6 @@
           <w:rFonts w:ascii="Nunito" w:hAnsi="Nunito"/>
           <w:sz w:val="28"/>
           <w:szCs w:val="28"/>
-          <w:lang w:val="en-US"/>
         </w:rPr>
         <w:t>upyter</w:t>
       </w:r>
@@ -1091,7 +1794,6 @@
           <w:rFonts w:ascii="Nunito" w:hAnsi="Nunito"/>
           <w:sz w:val="28"/>
           <w:szCs w:val="28"/>
-          <w:lang w:val="en-US"/>
         </w:rPr>
         <w:t xml:space="preserve"> notebook </w:t>
       </w:r>
@@ -1100,18 +1802,79 @@
           <w:rFonts w:ascii="Nunito" w:hAnsi="Nunito"/>
           <w:sz w:val="28"/>
           <w:szCs w:val="28"/>
-          <w:lang w:val="en-US"/>
         </w:rPr>
         <w:t>and save in a CSV file for further use.</w:t>
       </w:r>
-    </w:p>
-    <w:p>
-      <w:pPr>
-        <w:rPr>
-          <w:rFonts w:ascii="Nunito" w:hAnsi="Nunito"/>
-          <w:sz w:val="28"/>
-          <w:szCs w:val="28"/>
-          <w:lang w:val="en-US"/>
+      <w:r>
+        <w:rPr>
+          <w:rFonts w:ascii="Nunito" w:hAnsi="Nunito"/>
+          <w:sz w:val="28"/>
+          <w:szCs w:val="28"/>
+        </w:rPr>
+        <w:t xml:space="preserve"> </w:t>
+      </w:r>
+      <w:proofErr w:type="gramStart"/>
+      <w:r>
+        <w:rPr>
+          <w:rFonts w:ascii="Nunito" w:hAnsi="Nunito"/>
+          <w:sz w:val="28"/>
+          <w:szCs w:val="28"/>
+        </w:rPr>
+        <w:t>( Use</w:t>
+      </w:r>
+      <w:proofErr w:type="gramEnd"/>
+      <w:r>
+        <w:rPr>
+          <w:rFonts w:ascii="Nunito" w:hAnsi="Nunito"/>
+          <w:sz w:val="28"/>
+          <w:szCs w:val="28"/>
+        </w:rPr>
+        <w:t xml:space="preserve"> </w:t>
+      </w:r>
+      <w:proofErr w:type="spellStart"/>
+      <w:r>
+        <w:rPr>
+          <w:rFonts w:ascii="Nunito" w:hAnsi="Nunito"/>
+          <w:sz w:val="28"/>
+          <w:szCs w:val="28"/>
+        </w:rPr>
+        <w:t>SQLAlchemy</w:t>
+      </w:r>
+      <w:proofErr w:type="spellEnd"/>
+      <w:r>
+        <w:rPr>
+          <w:rFonts w:ascii="Nunito" w:hAnsi="Nunito"/>
+          <w:sz w:val="28"/>
+          <w:szCs w:val="28"/>
+        </w:rPr>
+        <w:t xml:space="preserve"> to connect to the database and run the queries from the </w:t>
+      </w:r>
+      <w:proofErr w:type="spellStart"/>
+      <w:r>
+        <w:rPr>
+          <w:rFonts w:ascii="Nunito" w:hAnsi="Nunito"/>
+          <w:sz w:val="28"/>
+          <w:szCs w:val="28"/>
+        </w:rPr>
+        <w:t>Jupyter</w:t>
+      </w:r>
+      <w:proofErr w:type="spellEnd"/>
+      <w:r>
+        <w:rPr>
+          <w:rFonts w:ascii="Nunito" w:hAnsi="Nunito"/>
+          <w:sz w:val="28"/>
+          <w:szCs w:val="28"/>
+        </w:rPr>
+        <w:t xml:space="preserve"> notebook.</w:t>
+      </w:r>
+    </w:p>
+    <w:p>
+      <w:pPr>
+        <w:spacing w:line="240" w:lineRule="auto"/>
+        <w:rPr>
+          <w:rFonts w:ascii="Nunito" w:hAnsi="Nunito"/>
+          <w:sz w:val="28"/>
+          <w:szCs w:val="28"/>
         </w:rPr>
       </w:pPr>
     </w:p>
@@ -1134,7 +1897,7 @@
 </file>
 
 <file path=word/endnotes.xml><?xml version="1.0" encoding="utf-8"?>
-<w:endnotes xmlns:wpc="http://schemas.microsoft.com/office/word/2010/wordprocessingCanvas" xmlns:cx="http://schemas.microsoft.com/office/drawing/2014/chartex" xmlns:cx1="http://schemas.microsoft.com/office/drawing/2015/9/8/chartex" xmlns:cx2="http://schemas.microsoft.com/office/drawing/2015/10/21/chartex" xmlns:cx3="http://schemas.microsoft.com/office/drawing/2016/5/9/chartex" xmlns:cx4="http://schemas.microsoft.com/office/drawing/2016/5/10/chartex" xmlns:cx5="http://schemas.microsoft.com/office/drawing/2016/5/11/chartex" xmlns:cx6="http://schemas.microsoft.com/office/drawing/2016/5/12/chartex" xmlns:cx7="http://schemas.microsoft.com/office/drawing/2016/5/13/chartex" xmlns:cx8="http://schemas.microsoft.com/office/drawing/2016/5/14/chartex" xmlns:mc="http://schemas.openxmlformats.org/markup-compatibility/2006" xmlns:aink="http://schemas.microsoft.com/office/drawing/2016/ink" xmlns:am3d="http://schemas.microsoft.com/office/drawing/2017/model3d" xmlns:o="urn:schemas-microsoft-com:office:office" xmlns:oel="http://schemas.microsoft.com/office/2019/extlst" xmlns:r="http://schemas.openxmlformats.org/officeDocument/2006/relationships" xmlns:m="http://schemas.openxmlformats.org/officeDocument/2006/math" xmlns:v="urn:schemas-microsoft-com:vml" xmlns:wp14="http://schemas.microsoft.com/office/word/2010/wordprocessingDrawing" xmlns:wp="http://schemas.openxmlformats.org/drawingml/2006/wordprocessingDrawing" xmlns:w10="urn:schemas-microsoft-com:office:word" xmlns:w="http://schemas.openxmlformats.org/wordprocessingml/2006/main" xmlns:w14="http://schemas.microsoft.com/office/word/2010/wordml" xmlns:w15="http://schemas.microsoft.com/office/word/2012/wordml" xmlns:w16cex="http://schemas.microsoft.com/office/word/2018/wordml/cex" xmlns:w16cid="http://schemas.microsoft.com/office/word/2016/wordml/cid" xmlns:w16="http://schemas.microsoft.com/office/word/2018/wordml" xmlns:w16sdtdh="http://schemas.microsoft.com/office/word/2020/wordml/sdtdatahash" xmlns:w16se="http://schemas.microsoft.com/office/word/2015/wordml/symex" xmlns:wpg="http://schemas.microsoft.com/office/word/2010/wordprocessingGroup" xmlns:wpi="http://schemas.microsoft.com/office/word/2010/wordprocessingInk" xmlns:wne="http://schemas.microsoft.com/office/word/2006/wordml" xmlns:wps="http://schemas.microsoft.com/office/word/2010/wordprocessingShape" mc:Ignorable="w14 w15 w16se w16cid w16 w16cex w16sdtdh wp14">
+<w:endnotes xmlns:wpc="http://schemas.microsoft.com/office/word/2010/wordprocessingCanvas" xmlns:cx="http://schemas.microsoft.com/office/drawing/2014/chartex" xmlns:cx1="http://schemas.microsoft.com/office/drawing/2015/9/8/chartex" xmlns:cx2="http://schemas.microsoft.com/office/drawing/2015/10/21/chartex" xmlns:cx3="http://schemas.microsoft.com/office/drawing/2016/5/9/chartex" xmlns:cx4="http://schemas.microsoft.com/office/drawing/2016/5/10/chartex" xmlns:cx5="http://schemas.microsoft.com/office/drawing/2016/5/11/chartex" xmlns:cx6="http://schemas.microsoft.com/office/drawing/2016/5/12/chartex" xmlns:cx7="http://schemas.microsoft.com/office/drawing/2016/5/13/chartex" xmlns:cx8="http://schemas.microsoft.com/office/drawing/2016/5/14/chartex" xmlns:mc="http://schemas.openxmlformats.org/markup-compatibility/2006" xmlns:aink="http://schemas.microsoft.com/office/drawing/2016/ink" xmlns:am3d="http://schemas.microsoft.com/office/drawing/2017/model3d" xmlns:o="urn:schemas-microsoft-com:office:office" xmlns:oel="http://schemas.microsoft.com/office/2019/extlst" xmlns:r="http://schemas.openxmlformats.org/officeDocument/2006/relationships" xmlns:m="http://schemas.openxmlformats.org/officeDocument/2006/math" xmlns:v="urn:schemas-microsoft-com:vml" xmlns:wp14="http://schemas.microsoft.com/office/word/2010/wordprocessingDrawing" xmlns:wp="http://schemas.openxmlformats.org/drawingml/2006/wordprocessingDrawing" xmlns:w10="urn:schemas-microsoft-com:office:word" xmlns:w="http://schemas.openxmlformats.org/wordprocessingml/2006/main" xmlns:w14="http://schemas.microsoft.com/office/word/2010/wordml" xmlns:w15="http://schemas.microsoft.com/office/word/2012/wordml" xmlns:w16cex="http://schemas.microsoft.com/office/word/2018/wordml/cex" xmlns:w16cid="http://schemas.microsoft.com/office/word/2016/wordml/cid" xmlns:w16="http://schemas.microsoft.com/office/word/2018/wordml" xmlns:w16du="http://schemas.microsoft.com/office/word/2023/wordml/word16du" xmlns:w16sdtdh="http://schemas.microsoft.com/office/word/2020/wordml/sdtdatahash" xmlns:w16se="http://schemas.microsoft.com/office/word/2015/wordml/symex" xmlns:wpg="http://schemas.microsoft.com/office/word/2010/wordprocessingGroup" xmlns:wpi="http://schemas.microsoft.com/office/word/2010/wordprocessingInk" xmlns:wne="http://schemas.microsoft.com/office/word/2006/wordml" xmlns:wps="http://schemas.microsoft.com/office/word/2010/wordprocessingShape" mc:Ignorable="w14 w15 w16se w16cid w16 w16cex w16sdtdh w16du wp14">
   <w:endnote w:type="separator" w:id="-1">
     <w:p>
       <w:pPr>
@@ -1159,15 +1922,12 @@
 </file>
 
 <file path=word/footer1.xml><?xml version="1.0" encoding="utf-8"?>
-<w:ftr xmlns:wpc="http://schemas.microsoft.com/office/word/2010/wordprocessingCanvas" xmlns:cx="http://schemas.microsoft.com/office/drawing/2014/chartex" xmlns:cx1="http://schemas.microsoft.com/office/drawing/2015/9/8/chartex" xmlns:cx2="http://schemas.microsoft.com/office/drawing/2015/10/21/chartex" xmlns:cx3="http://schemas.microsoft.com/office/drawing/2016/5/9/chartex" xmlns:cx4="http://schemas.microsoft.com/office/drawing/2016/5/10/chartex" xmlns:cx5="http://schemas.microsoft.com/office/drawing/2016/5/11/chartex" xmlns:cx6="http://schemas.microsoft.com/office/drawing/2016/5/12/chartex" xmlns:cx7="http://schemas.microsoft.com/office/drawing/2016/5/13/chartex" xmlns:cx8="http://schemas.microsoft.com/office/drawing/2016/5/14/chartex" xmlns:mc="http://schemas.openxmlformats.org/markup-compatibility/2006" xmlns:aink="http://schemas.microsoft.com/office/drawing/2016/ink" xmlns:am3d="http://schemas.microsoft.com/office/drawing/2017/model3d" xmlns:o="urn:schemas-microsoft-com:office:office" xmlns:oel="http://schemas.microsoft.com/office/2019/extlst" xmlns:r="http://schemas.openxmlformats.org/officeDocument/2006/relationships" xmlns:m="http://schemas.openxmlformats.org/officeDocument/2006/math" xmlns:v="urn:schemas-microsoft-com:vml" xmlns:wp14="http://schemas.microsoft.com/office/word/2010/wordprocessingDrawing" xmlns:wp="http://schemas.openxmlformats.org/drawingml/2006/wordprocessingDrawing" xmlns:w10="urn:schemas-microsoft-com:office:word" xmlns:w="http://schemas.openxmlformats.org/wordprocessingml/2006/main" xmlns:w14="http://schemas.microsoft.com/office/word/2010/wordml" xmlns:w15="http://schemas.microsoft.com/office/word/2012/wordml" xmlns:w16cex="http://schemas.microsoft.com/office/word/2018/wordml/cex" xmlns:w16cid="http://schemas.microsoft.com/office/word/2016/wordml/cid" xmlns:w16="http://schemas.microsoft.com/office/word/2018/wordml" xmlns:w16sdtdh="http://schemas.microsoft.com/office/word/2020/wordml/sdtdatahash" xmlns:w16se="http://schemas.microsoft.com/office/word/2015/wordml/symex" xmlns:wpg="http://schemas.microsoft.com/office/word/2010/wordprocessingGroup" xmlns:wpi="http://schemas.microsoft.com/office/word/2010/wordprocessingInk" xmlns:wne="http://schemas.microsoft.com/office/word/2006/wordml" xmlns:wps="http://schemas.microsoft.com/office/word/2010/wordprocessingShape" mc:Ignorable="w14 w15 w16se w16cid w16 w16cex w16sdtdh wp14">
+<w:ftr xmlns:wpc="http://schemas.microsoft.com/office/word/2010/wordprocessingCanvas" xmlns:cx="http://schemas.microsoft.com/office/drawing/2014/chartex" xmlns:cx1="http://schemas.microsoft.com/office/drawing/2015/9/8/chartex" xmlns:cx2="http://schemas.microsoft.com/office/drawing/2015/10/21/chartex" xmlns:cx3="http://schemas.microsoft.com/office/drawing/2016/5/9/chartex" xmlns:cx4="http://schemas.microsoft.com/office/drawing/2016/5/10/chartex" xmlns:cx5="http://schemas.microsoft.com/office/drawing/2016/5/11/chartex" xmlns:cx6="http://schemas.microsoft.com/office/drawing/2016/5/12/chartex" xmlns:cx7="http://schemas.microsoft.com/office/drawing/2016/5/13/chartex" xmlns:cx8="http://schemas.microsoft.com/office/drawing/2016/5/14/chartex" xmlns:mc="http://schemas.openxmlformats.org/markup-compatibility/2006" xmlns:aink="http://schemas.microsoft.com/office/drawing/2016/ink" xmlns:am3d="http://schemas.microsoft.com/office/drawing/2017/model3d" xmlns:o="urn:schemas-microsoft-com:office:office" xmlns:oel="http://schemas.microsoft.com/office/2019/extlst" xmlns:r="http://schemas.openxmlformats.org/officeDocument/2006/relationships" xmlns:m="http://schemas.openxmlformats.org/officeDocument/2006/math" xmlns:v="urn:schemas-microsoft-com:vml" xmlns:wp14="http://schemas.microsoft.com/office/word/2010/wordprocessingDrawing" xmlns:wp="http://schemas.openxmlformats.org/drawingml/2006/wordprocessingDrawing" xmlns:w10="urn:schemas-microsoft-com:office:word" xmlns:w="http://schemas.openxmlformats.org/wordprocessingml/2006/main" xmlns:w14="http://schemas.microsoft.com/office/word/2010/wordml" xmlns:w15="http://schemas.microsoft.com/office/word/2012/wordml" xmlns:w16cex="http://schemas.microsoft.com/office/word/2018/wordml/cex" xmlns:w16cid="http://schemas.microsoft.com/office/word/2016/wordml/cid" xmlns:w16="http://schemas.microsoft.com/office/word/2018/wordml" xmlns:w16du="http://schemas.microsoft.com/office/word/2023/wordml/word16du" xmlns:w16sdtdh="http://schemas.microsoft.com/office/word/2020/wordml/sdtdatahash" xmlns:w16se="http://schemas.microsoft.com/office/word/2015/wordml/symex" xmlns:wpg="http://schemas.microsoft.com/office/word/2010/wordprocessingGroup" xmlns:wpi="http://schemas.microsoft.com/office/word/2010/wordprocessingInk" xmlns:wne="http://schemas.microsoft.com/office/word/2006/wordml" xmlns:wps="http://schemas.microsoft.com/office/word/2010/wordprocessingShape" mc:Ignorable="w14 w15 w16se w16cid w16 w16cex w16sdtdh w16du wp14">
   <w:p>
     <w:pPr>
       <w:pStyle w:val="Footer"/>
     </w:pPr>
     <w:r>
-      <w:rPr>
-        <w:noProof/>
-      </w:rPr>
       <w:drawing>
         <wp:anchor distT="0" distB="0" distL="114300" distR="114300" simplePos="0" relativeHeight="251658240" behindDoc="0" locked="0" layoutInCell="1" allowOverlap="1" wp14:anchorId="438B43EA" wp14:editId="255620D7">
           <wp:simplePos x="0" y="0"/>
@@ -1236,7 +1996,7 @@
 </file>
 
 <file path=word/footnotes.xml><?xml version="1.0" encoding="utf-8"?>
-<w:footnotes xmlns:wpc="http://schemas.microsoft.com/office/word/2010/wordprocessingCanvas" xmlns:cx="http://schemas.microsoft.com/office/drawing/2014/chartex" xmlns:cx1="http://schemas.microsoft.com/office/drawing/2015/9/8/chartex" xmlns:cx2="http://schemas.microsoft.com/office/drawing/2015/10/21/chartex" xmlns:cx3="http://schemas.microsoft.com/office/drawing/2016/5/9/chartex" xmlns:cx4="http://schemas.microsoft.com/office/drawing/2016/5/10/chartex" xmlns:cx5="http://schemas.microsoft.com/office/drawing/2016/5/11/chartex" xmlns:cx6="http://schemas.microsoft.com/office/drawing/2016/5/12/chartex" xmlns:cx7="http://schemas.microsoft.com/office/drawing/2016/5/13/chartex" xmlns:cx8="http://schemas.microsoft.com/office/drawing/2016/5/14/chartex" xmlns:mc="http://schemas.openxmlformats.org/markup-compatibility/2006" xmlns:aink="http://schemas.microsoft.com/office/drawing/2016/ink" xmlns:am3d="http://schemas.microsoft.com/office/drawing/2017/model3d" xmlns:o="urn:schemas-microsoft-com:office:office" xmlns:oel="http://schemas.microsoft.com/office/2019/extlst" xmlns:r="http://schemas.openxmlformats.org/officeDocument/2006/relationships" xmlns:m="http://schemas.openxmlformats.org/officeDocument/2006/math" xmlns:v="urn:schemas-microsoft-com:vml" xmlns:wp14="http://schemas.microsoft.com/office/word/2010/wordprocessingDrawing" xmlns:wp="http://schemas.openxmlformats.org/drawingml/2006/wordprocessingDrawing" xmlns:w10="urn:schemas-microsoft-com:office:word" xmlns:w="http://schemas.openxmlformats.org/wordprocessingml/2006/main" xmlns:w14="http://schemas.microsoft.com/office/word/2010/wordml" xmlns:w15="http://schemas.microsoft.com/office/word/2012/wordml" xmlns:w16cex="http://schemas.microsoft.com/office/word/2018/wordml/cex" xmlns:w16cid="http://schemas.microsoft.com/office/word/2016/wordml/cid" xmlns:w16="http://schemas.microsoft.com/office/word/2018/wordml" xmlns:w16sdtdh="http://schemas.microsoft.com/office/word/2020/wordml/sdtdatahash" xmlns:w16se="http://schemas.microsoft.com/office/word/2015/wordml/symex" xmlns:wpg="http://schemas.microsoft.com/office/word/2010/wordprocessingGroup" xmlns:wpi="http://schemas.microsoft.com/office/word/2010/wordprocessingInk" xmlns:wne="http://schemas.microsoft.com/office/word/2006/wordml" xmlns:wps="http://schemas.microsoft.com/office/word/2010/wordprocessingShape" mc:Ignorable="w14 w15 w16se w16cid w16 w16cex w16sdtdh wp14">
+<w:footnotes xmlns:wpc="http://schemas.microsoft.com/office/word/2010/wordprocessingCanvas" xmlns:cx="http://schemas.microsoft.com/office/drawing/2014/chartex" xmlns:cx1="http://schemas.microsoft.com/office/drawing/2015/9/8/chartex" xmlns:cx2="http://schemas.microsoft.com/office/drawing/2015/10/21/chartex" xmlns:cx3="http://schemas.microsoft.com/office/drawing/2016/5/9/chartex" xmlns:cx4="http://schemas.microsoft.com/office/drawing/2016/5/10/chartex" xmlns:cx5="http://schemas.microsoft.com/office/drawing/2016/5/11/chartex" xmlns:cx6="http://schemas.microsoft.com/office/drawing/2016/5/12/chartex" xmlns:cx7="http://schemas.microsoft.com/office/drawing/2016/5/13/chartex" xmlns:cx8="http://schemas.microsoft.com/office/drawing/2016/5/14/chartex" xmlns:mc="http://schemas.openxmlformats.org/markup-compatibility/2006" xmlns:aink="http://schemas.microsoft.com/office/drawing/2016/ink" xmlns:am3d="http://schemas.microsoft.com/office/drawing/2017/model3d" xmlns:o="urn:schemas-microsoft-com:office:office" xmlns:oel="http://schemas.microsoft.com/office/2019/extlst" xmlns:r="http://schemas.openxmlformats.org/officeDocument/2006/relationships" xmlns:m="http://schemas.openxmlformats.org/officeDocument/2006/math" xmlns:v="urn:schemas-microsoft-com:vml" xmlns:wp14="http://schemas.microsoft.com/office/word/2010/wordprocessingDrawing" xmlns:wp="http://schemas.openxmlformats.org/drawingml/2006/wordprocessingDrawing" xmlns:w10="urn:schemas-microsoft-com:office:word" xmlns:w="http://schemas.openxmlformats.org/wordprocessingml/2006/main" xmlns:w14="http://schemas.microsoft.com/office/word/2010/wordml" xmlns:w15="http://schemas.microsoft.com/office/word/2012/wordml" xmlns:w16cex="http://schemas.microsoft.com/office/word/2018/wordml/cex" xmlns:w16cid="http://schemas.microsoft.com/office/word/2016/wordml/cid" xmlns:w16="http://schemas.microsoft.com/office/word/2018/wordml" xmlns:w16du="http://schemas.microsoft.com/office/word/2023/wordml/word16du" xmlns:w16sdtdh="http://schemas.microsoft.com/office/word/2020/wordml/sdtdatahash" xmlns:w16se="http://schemas.microsoft.com/office/word/2015/wordml/symex" xmlns:wpg="http://schemas.microsoft.com/office/word/2010/wordprocessingGroup" xmlns:wpi="http://schemas.microsoft.com/office/word/2010/wordprocessingInk" xmlns:wne="http://schemas.microsoft.com/office/word/2006/wordml" xmlns:wps="http://schemas.microsoft.com/office/word/2010/wordprocessingShape" mc:Ignorable="w14 w15 w16se w16cid w16 w16cex w16sdtdh w16du wp14">
   <w:footnote w:type="separator" w:id="-1">
     <w:p>
       <w:pPr>
@@ -1261,7 +2021,7 @@
 </file>
 
 <file path=word/header1.xml><?xml version="1.0" encoding="utf-8"?>
-<w:hdr xmlns:wpc="http://schemas.microsoft.com/office/word/2010/wordprocessingCanvas" xmlns:cx="http://schemas.microsoft.com/office/drawing/2014/chartex" xmlns:cx1="http://schemas.microsoft.com/office/drawing/2015/9/8/chartex" xmlns:cx2="http://schemas.microsoft.com/office/drawing/2015/10/21/chartex" xmlns:cx3="http://schemas.microsoft.com/office/drawing/2016/5/9/chartex" xmlns:cx4="http://schemas.microsoft.com/office/drawing/2016/5/10/chartex" xmlns:cx5="http://schemas.microsoft.com/office/drawing/2016/5/11/chartex" xmlns:cx6="http://schemas.microsoft.com/office/drawing/2016/5/12/chartex" xmlns:cx7="http://schemas.microsoft.com/office/drawing/2016/5/13/chartex" xmlns:cx8="http://schemas.microsoft.com/office/drawing/2016/5/14/chartex" xmlns:mc="http://schemas.openxmlformats.org/markup-compatibility/2006" xmlns:aink="http://schemas.microsoft.com/office/drawing/2016/ink" xmlns:am3d="http://schemas.microsoft.com/office/drawing/2017/model3d" xmlns:o="urn:schemas-microsoft-com:office:office" xmlns:oel="http://schemas.microsoft.com/office/2019/extlst" xmlns:r="http://schemas.openxmlformats.org/officeDocument/2006/relationships" xmlns:m="http://schemas.openxmlformats.org/officeDocument/2006/math" xmlns:v="urn:schemas-microsoft-com:vml" xmlns:wp14="http://schemas.microsoft.com/office/word/2010/wordprocessingDrawing" xmlns:wp="http://schemas.openxmlformats.org/drawingml/2006/wordprocessingDrawing" xmlns:w10="urn:schemas-microsoft-com:office:word" xmlns:w="http://schemas.openxmlformats.org/wordprocessingml/2006/main" xmlns:w14="http://schemas.microsoft.com/office/word/2010/wordml" xmlns:w15="http://schemas.microsoft.com/office/word/2012/wordml" xmlns:w16cex="http://schemas.microsoft.com/office/word/2018/wordml/cex" xmlns:w16cid="http://schemas.microsoft.com/office/word/2016/wordml/cid" xmlns:w16="http://schemas.microsoft.com/office/word/2018/wordml" xmlns:w16sdtdh="http://schemas.microsoft.com/office/word/2020/wordml/sdtdatahash" xmlns:w16se="http://schemas.microsoft.com/office/word/2015/wordml/symex" xmlns:wpg="http://schemas.microsoft.com/office/word/2010/wordprocessingGroup" xmlns:wpi="http://schemas.microsoft.com/office/word/2010/wordprocessingInk" xmlns:wne="http://schemas.microsoft.com/office/word/2006/wordml" xmlns:wps="http://schemas.microsoft.com/office/word/2010/wordprocessingShape" mc:Ignorable="w14 w15 w16se w16cid w16 w16cex w16sdtdh wp14">
+<w:hdr xmlns:wpc="http://schemas.microsoft.com/office/word/2010/wordprocessingCanvas" xmlns:cx="http://schemas.microsoft.com/office/drawing/2014/chartex" xmlns:cx1="http://schemas.microsoft.com/office/drawing/2015/9/8/chartex" xmlns:cx2="http://schemas.microsoft.com/office/drawing/2015/10/21/chartex" xmlns:cx3="http://schemas.microsoft.com/office/drawing/2016/5/9/chartex" xmlns:cx4="http://schemas.microsoft.com/office/drawing/2016/5/10/chartex" xmlns:cx5="http://schemas.microsoft.com/office/drawing/2016/5/11/chartex" xmlns:cx6="http://schemas.microsoft.com/office/drawing/2016/5/12/chartex" xmlns:cx7="http://schemas.microsoft.com/office/drawing/2016/5/13/chartex" xmlns:cx8="http://schemas.microsoft.com/office/drawing/2016/5/14/chartex" xmlns:mc="http://schemas.openxmlformats.org/markup-compatibility/2006" xmlns:aink="http://schemas.microsoft.com/office/drawing/2016/ink" xmlns:am3d="http://schemas.microsoft.com/office/drawing/2017/model3d" xmlns:o="urn:schemas-microsoft-com:office:office" xmlns:oel="http://schemas.microsoft.com/office/2019/extlst" xmlns:r="http://schemas.openxmlformats.org/officeDocument/2006/relationships" xmlns:m="http://schemas.openxmlformats.org/officeDocument/2006/math" xmlns:v="urn:schemas-microsoft-com:vml" xmlns:wp14="http://schemas.microsoft.com/office/word/2010/wordprocessingDrawing" xmlns:wp="http://schemas.openxmlformats.org/drawingml/2006/wordprocessingDrawing" xmlns:w10="urn:schemas-microsoft-com:office:word" xmlns:w="http://schemas.openxmlformats.org/wordprocessingml/2006/main" xmlns:w14="http://schemas.microsoft.com/office/word/2010/wordml" xmlns:w15="http://schemas.microsoft.com/office/word/2012/wordml" xmlns:w16cex="http://schemas.microsoft.com/office/word/2018/wordml/cex" xmlns:w16cid="http://schemas.microsoft.com/office/word/2016/wordml/cid" xmlns:w16="http://schemas.microsoft.com/office/word/2018/wordml" xmlns:w16du="http://schemas.microsoft.com/office/word/2023/wordml/word16du" xmlns:w16sdtdh="http://schemas.microsoft.com/office/word/2020/wordml/sdtdatahash" xmlns:w16se="http://schemas.microsoft.com/office/word/2015/wordml/symex" xmlns:wpg="http://schemas.microsoft.com/office/word/2010/wordprocessingGroup" xmlns:wpi="http://schemas.microsoft.com/office/word/2010/wordprocessingInk" xmlns:wne="http://schemas.microsoft.com/office/word/2006/wordml" xmlns:wps="http://schemas.microsoft.com/office/word/2010/wordprocessingShape" mc:Ignorable="w14 w15 w16se w16cid w16 w16cex w16sdtdh w16du wp14">
   <w:p>
     <w:pPr>
       <w:pStyle w:val="Header"/>
@@ -1272,7 +2032,6 @@
         <w:bCs/>
         <w:sz w:val="32"/>
         <w:szCs w:val="32"/>
-        <w:lang w:val="en-US"/>
       </w:rPr>
     </w:pPr>
     <w:r>
@@ -1282,7 +2041,6 @@
         <w:bCs/>
         <w:sz w:val="32"/>
         <w:szCs w:val="32"/>
-        <w:lang w:val="en-US"/>
       </w:rPr>
       <w:t xml:space="preserve">CONTINOUS </w:t>
     </w:r>
@@ -1293,7 +2051,6 @@
         <w:bCs/>
         <w:sz w:val="32"/>
         <w:szCs w:val="32"/>
-        <w:lang w:val="en-US"/>
       </w:rPr>
       <w:t>PERSONAL DEVELOPMENT PROJECT</w:t>
     </w:r>
@@ -1302,7 +2059,7 @@
 </file>
 
 <file path=word/numbering.xml><?xml version="1.0" encoding="utf-8"?>
-<w:numbering xmlns:wpc="http://schemas.microsoft.com/office/word/2010/wordprocessingCanvas" xmlns:cx="http://schemas.microsoft.com/office/drawing/2014/chartex" xmlns:cx1="http://schemas.microsoft.com/office/drawing/2015/9/8/chartex" xmlns:cx2="http://schemas.microsoft.com/office/drawing/2015/10/21/chartex" xmlns:cx3="http://schemas.microsoft.com/office/drawing/2016/5/9/chartex" xmlns:cx4="http://schemas.microsoft.com/office/drawing/2016/5/10/chartex" xmlns:cx5="http://schemas.microsoft.com/office/drawing/2016/5/11/chartex" xmlns:cx6="http://schemas.microsoft.com/office/drawing/2016/5/12/chartex" xmlns:cx7="http://schemas.microsoft.com/office/drawing/2016/5/13/chartex" xmlns:cx8="http://schemas.microsoft.com/office/drawing/2016/5/14/chartex" xmlns:mc="http://schemas.openxmlformats.org/markup-compatibility/2006" xmlns:aink="http://schemas.microsoft.com/office/drawing/2016/ink" xmlns:am3d="http://schemas.microsoft.com/office/drawing/2017/model3d" xmlns:o="urn:schemas-microsoft-com:office:office" xmlns:oel="http://schemas.microsoft.com/office/2019/extlst" xmlns:r="http://schemas.openxmlformats.org/officeDocument/2006/relationships" xmlns:m="http://schemas.openxmlformats.org/officeDocument/2006/math" xmlns:v="urn:schemas-microsoft-com:vml" xmlns:wp14="http://schemas.microsoft.com/office/word/2010/wordprocessingDrawing" xmlns:wp="http://schemas.openxmlformats.org/drawingml/2006/wordprocessingDrawing" xmlns:w10="urn:schemas-microsoft-com:office:word" xmlns:w="http://schemas.openxmlformats.org/wordprocessingml/2006/main" xmlns:w14="http://schemas.microsoft.com/office/word/2010/wordml" xmlns:w15="http://schemas.microsoft.com/office/word/2012/wordml" xmlns:w16cex="http://schemas.microsoft.com/office/word/2018/wordml/cex" xmlns:w16cid="http://schemas.microsoft.com/office/word/2016/wordml/cid" xmlns:w16="http://schemas.microsoft.com/office/word/2018/wordml" xmlns:w16sdtdh="http://schemas.microsoft.com/office/word/2020/wordml/sdtdatahash" xmlns:w16se="http://schemas.microsoft.com/office/word/2015/wordml/symex" xmlns:wpg="http://schemas.microsoft.com/office/word/2010/wordprocessingGroup" xmlns:wpi="http://schemas.microsoft.com/office/word/2010/wordprocessingInk" xmlns:wne="http://schemas.microsoft.com/office/word/2006/wordml" xmlns:wps="http://schemas.microsoft.com/office/word/2010/wordprocessingShape" mc:Ignorable="w14 w15 w16se w16cid w16 w16cex w16sdtdh wp14">
+<w:numbering xmlns:wpc="http://schemas.microsoft.com/office/word/2010/wordprocessingCanvas" xmlns:cx="http://schemas.microsoft.com/office/drawing/2014/chartex" xmlns:cx1="http://schemas.microsoft.com/office/drawing/2015/9/8/chartex" xmlns:cx2="http://schemas.microsoft.com/office/drawing/2015/10/21/chartex" xmlns:cx3="http://schemas.microsoft.com/office/drawing/2016/5/9/chartex" xmlns:cx4="http://schemas.microsoft.com/office/drawing/2016/5/10/chartex" xmlns:cx5="http://schemas.microsoft.com/office/drawing/2016/5/11/chartex" xmlns:cx6="http://schemas.microsoft.com/office/drawing/2016/5/12/chartex" xmlns:cx7="http://schemas.microsoft.com/office/drawing/2016/5/13/chartex" xmlns:cx8="http://schemas.microsoft.com/office/drawing/2016/5/14/chartex" xmlns:mc="http://schemas.openxmlformats.org/markup-compatibility/2006" xmlns:aink="http://schemas.microsoft.com/office/drawing/2016/ink" xmlns:am3d="http://schemas.microsoft.com/office/drawing/2017/model3d" xmlns:o="urn:schemas-microsoft-com:office:office" xmlns:oel="http://schemas.microsoft.com/office/2019/extlst" xmlns:r="http://schemas.openxmlformats.org/officeDocument/2006/relationships" xmlns:m="http://schemas.openxmlformats.org/officeDocument/2006/math" xmlns:v="urn:schemas-microsoft-com:vml" xmlns:wp14="http://schemas.microsoft.com/office/word/2010/wordprocessingDrawing" xmlns:wp="http://schemas.openxmlformats.org/drawingml/2006/wordprocessingDrawing" xmlns:w10="urn:schemas-microsoft-com:office:word" xmlns:w="http://schemas.openxmlformats.org/wordprocessingml/2006/main" xmlns:w14="http://schemas.microsoft.com/office/word/2010/wordml" xmlns:w15="http://schemas.microsoft.com/office/word/2012/wordml" xmlns:w16cex="http://schemas.microsoft.com/office/word/2018/wordml/cex" xmlns:w16cid="http://schemas.microsoft.com/office/word/2016/wordml/cid" xmlns:w16="http://schemas.microsoft.com/office/word/2018/wordml" xmlns:w16du="http://schemas.microsoft.com/office/word/2023/wordml/word16du" xmlns:w16sdtdh="http://schemas.microsoft.com/office/word/2020/wordml/sdtdatahash" xmlns:w16se="http://schemas.microsoft.com/office/word/2015/wordml/symex" xmlns:wpg="http://schemas.microsoft.com/office/word/2010/wordprocessingGroup" xmlns:wpi="http://schemas.microsoft.com/office/word/2010/wordprocessingInk" xmlns:wne="http://schemas.microsoft.com/office/word/2006/wordml" xmlns:wps="http://schemas.microsoft.com/office/word/2010/wordprocessingShape" mc:Ignorable="w14 w15 w16se w16cid w16 w16cex w16sdtdh w16du wp14">
   <w:abstractNum w:abstractNumId="0" w15:restartNumberingAfterBreak="0">
     <w:nsid w:val="6EB43B29"/>
     <w:multiLevelType w:val="hybridMultilevel"/>
@@ -1537,7 +2294,7 @@
 </file>
 
 <file path=word/styles.xml><?xml version="1.0" encoding="utf-8"?>
-<w:styles xmlns:mc="http://schemas.openxmlformats.org/markup-compatibility/2006" xmlns:r="http://schemas.openxmlformats.org/officeDocument/2006/relationships" xmlns:w="http://schemas.openxmlformats.org/wordprocessingml/2006/main" xmlns:w14="http://schemas.microsoft.com/office/word/2010/wordml" xmlns:w15="http://schemas.microsoft.com/office/word/2012/wordml" xmlns:w16cex="http://schemas.microsoft.com/office/word/2018/wordml/cex" xmlns:w16cid="http://schemas.microsoft.com/office/word/2016/wordml/cid" xmlns:w16="http://schemas.microsoft.com/office/word/2018/wordml" xmlns:w16sdtdh="http://schemas.microsoft.com/office/word/2020/wordml/sdtdatahash" xmlns:w16se="http://schemas.microsoft.com/office/word/2015/wordml/symex" mc:Ignorable="w14 w15 w16se w16cid w16 w16cex w16sdtdh">
+<w:styles xmlns:mc="http://schemas.openxmlformats.org/markup-compatibility/2006" xmlns:r="http://schemas.openxmlformats.org/officeDocument/2006/relationships" xmlns:w="http://schemas.openxmlformats.org/wordprocessingml/2006/main" xmlns:w14="http://schemas.microsoft.com/office/word/2010/wordml" xmlns:w15="http://schemas.microsoft.com/office/word/2012/wordml" xmlns:w16cex="http://schemas.microsoft.com/office/word/2018/wordml/cex" xmlns:w16cid="http://schemas.microsoft.com/office/word/2016/wordml/cid" xmlns:w16="http://schemas.microsoft.com/office/word/2018/wordml" xmlns:w16du="http://schemas.microsoft.com/office/word/2023/wordml/word16du" xmlns:w16sdtdh="http://schemas.microsoft.com/office/word/2020/wordml/sdtdatahash" xmlns:w16se="http://schemas.microsoft.com/office/word/2015/wordml/symex" mc:Ignorable="w14 w15 w16se w16cid w16 w16cex w16sdtdh w16du">
   <w:docDefaults>
     <w:rPrDefault>
       <w:rPr>

</xml_diff>